<commit_message>
Updated sections on planning and prototyping shiny app
</commit_message>
<xml_diff>
--- a/shiny_practical3.docx
+++ b/shiny_practical3.docx
@@ -211,6 +211,1497 @@
       <w:bookmarkEnd w:id="22"/>
       <w:r>
         <w:t xml:space="preserve">2. Planning your shiny app</w:t>
+      </w:r>
+    </w:p>
+    <w:p>
+      <w:pPr>
+        <w:pStyle w:val="FirstParagraph"/>
+      </w:pPr>
+      <w:r>
+        <w:t xml:space="preserve">Decide on who will be your users: how much technical skills will they have, and what will they want to gain through using your shiny app? For your assignment, assume that your end-users might be informed members of the public, wanting to gain a more in-depth understanding of the environment and ecology in Cumbria. Sketch out on paper what you would like your shiny app to be able to show, what data (maps, graphs, tables) do you want displayed. How might you want your user to interact with your shiny app? Do you want the user to be presented with a single page, that they can scroll down (much simpler to build), or separate tabs on a dashboard (harder to code).</w:t>
+      </w:r>
+    </w:p>
+    <w:p>
+      <w:pPr>
+        <w:pStyle w:val="Heading2"/>
+      </w:pPr>
+      <w:bookmarkStart w:id="23" w:name="prototyping-your-shiny-app"/>
+      <w:bookmarkEnd w:id="23"/>
+      <w:r>
+        <w:t xml:space="preserve">3. Prototyping your shiny app</w:t>
+      </w:r>
+    </w:p>
+    <w:p>
+      <w:pPr>
+        <w:pStyle w:val="FirstParagraph"/>
+      </w:pPr>
+      <w:r>
+        <w:t xml:space="preserve">Spend some time thinking carefully about the user interface (UI) part of your application. Ideally you want to design this and check that it</w:t>
+      </w:r>
+      <w:r>
+        <w:t xml:space="preserve"> </w:t>
+      </w:r>
+      <w:r>
+        <w:rPr>
+          <w:i/>
+        </w:rPr>
+        <w:t xml:space="preserve">roughly</w:t>
+      </w:r>
+      <w:r>
+        <w:t xml:space="preserve"> </w:t>
+      </w:r>
+      <w:r>
+        <w:t xml:space="preserve">behaves as expected before you invest a lot of time on the</w:t>
+      </w:r>
+      <w:r>
+        <w:t xml:space="preserve"> </w:t>
+      </w:r>
+      <w:r>
+        <w:rPr>
+          <w:rStyle w:val="VerbatimChar"/>
+        </w:rPr>
+        <w:t xml:space="preserve">server</w:t>
+      </w:r>
+      <w:r>
+        <w:t xml:space="preserve"> </w:t>
+      </w:r>
+      <w:r>
+        <w:t xml:space="preserve">code. A good place to start is the Shiny Gallery where you can look at example interfaces, read their code, and even see which lines of code are responding to different user-interactions dynamically. You can find Shiny Gallery at</w:t>
+      </w:r>
+      <w:r>
+        <w:t xml:space="preserve"> </w:t>
+      </w:r>
+      <w:hyperlink r:id="rId24">
+        <w:r>
+          <w:rPr>
+            <w:rStyle w:val="Hyperlink"/>
+          </w:rPr>
+          <w:t xml:space="preserve">https://shiny.rstudio.com/gallery/</w:t>
+        </w:r>
+      </w:hyperlink>
+    </w:p>
+    <w:p>
+      <w:pPr>
+        <w:numPr>
+          <w:numId w:val="1002"/>
+          <w:ilvl w:val="0"/>
+        </w:numPr>
+      </w:pPr>
+      <w:r>
+        <w:t xml:space="preserve">Begin by looking at the the section marked</w:t>
+      </w:r>
+      <w:r>
+        <w:t xml:space="preserve"> </w:t>
+      </w:r>
+      <w:r>
+        <w:rPr>
+          <w:rStyle w:val="VerbatimChar"/>
+        </w:rPr>
+        <w:t xml:space="preserve">Start Simple</w:t>
+      </w:r>
+      <w:r>
+        <w:t xml:space="preserve"> </w:t>
+      </w:r>
+      <w:r>
+        <w:t xml:space="preserve">where you can learn about simple methods, particularly the</w:t>
+      </w:r>
+      <w:r>
+        <w:t xml:space="preserve"> </w:t>
+      </w:r>
+      <w:r>
+        <w:t xml:space="preserve">“</w:t>
+      </w:r>
+      <w:r>
+        <w:t xml:space="preserve">iris dataset</w:t>
+      </w:r>
+      <w:r>
+        <w:t xml:space="preserve">”</w:t>
+      </w:r>
+      <w:r>
+        <w:t xml:space="preserve"> </w:t>
+      </w:r>
+      <w:hyperlink r:id="rId25">
+        <w:r>
+          <w:rPr>
+            <w:rStyle w:val="Hyperlink"/>
+          </w:rPr>
+          <w:t xml:space="preserve">https://shiny.rstudio.com/gallery/kmeans-example.html</w:t>
+        </w:r>
+      </w:hyperlink>
+      <w:r>
+        <w:t xml:space="preserve"> </w:t>
+      </w:r>
+      <w:r>
+        <w:t xml:space="preserve">scatterplot and</w:t>
+      </w:r>
+      <w:r>
+        <w:t xml:space="preserve"> </w:t>
+      </w:r>
+      <w:r>
+        <w:t xml:space="preserve">“</w:t>
+      </w:r>
+      <w:r>
+        <w:t xml:space="preserve">Telephones by region</w:t>
+      </w:r>
+      <w:r>
+        <w:t xml:space="preserve">”</w:t>
+      </w:r>
+      <w:r>
+        <w:t xml:space="preserve"> </w:t>
+      </w:r>
+      <w:hyperlink r:id="rId26">
+        <w:r>
+          <w:rPr>
+            <w:rStyle w:val="Hyperlink"/>
+          </w:rPr>
+          <w:t xml:space="preserve">https://shiny.rstudio.com/gallery/telephones-by-region.html</w:t>
+        </w:r>
+      </w:hyperlink>
+      <w:r>
+        <w:t xml:space="preserve">.</w:t>
+      </w:r>
+      <w:r>
+        <w:t xml:space="preserve"> </w:t>
+      </w:r>
+      <w:r>
+        <w:rPr>
+          <w:b/>
+        </w:rPr>
+        <w:t xml:space="preserve">Note</w:t>
+      </w:r>
+      <w:r>
+        <w:t xml:space="preserve"> </w:t>
+      </w:r>
+      <w:r>
+        <w:t xml:space="preserve">Originally shiny apps had to be written with the</w:t>
+      </w:r>
+      <w:r>
+        <w:t xml:space="preserve"> </w:t>
+      </w:r>
+      <w:r>
+        <w:rPr>
+          <w:rStyle w:val="VerbatimChar"/>
+        </w:rPr>
+        <w:t xml:space="preserve">ui</w:t>
+      </w:r>
+      <w:r>
+        <w:t xml:space="preserve"> </w:t>
+      </w:r>
+      <w:r>
+        <w:t xml:space="preserve">and</w:t>
+      </w:r>
+      <w:r>
+        <w:t xml:space="preserve"> </w:t>
+      </w:r>
+      <w:r>
+        <w:rPr>
+          <w:rStyle w:val="VerbatimChar"/>
+        </w:rPr>
+        <w:t xml:space="preserve">server</w:t>
+      </w:r>
+      <w:r>
+        <w:t xml:space="preserve"> </w:t>
+      </w:r>
+      <w:r>
+        <w:t xml:space="preserve">in separate R files, but this is now optional and they can be both stored in a single</w:t>
+      </w:r>
+      <w:r>
+        <w:t xml:space="preserve"> </w:t>
+      </w:r>
+      <w:r>
+        <w:rPr>
+          <w:rStyle w:val="VerbatimChar"/>
+        </w:rPr>
+        <w:t xml:space="preserve">app.R</w:t>
+      </w:r>
+      <w:r>
+        <w:t xml:space="preserve"> </w:t>
+      </w:r>
+      <w:r>
+        <w:t xml:space="preserve">file.</w:t>
+      </w:r>
+    </w:p>
+    <w:p>
+      <w:pPr>
+        <w:numPr>
+          <w:numId w:val="1002"/>
+          <w:ilvl w:val="0"/>
+        </w:numPr>
+      </w:pPr>
+      <w:r>
+        <w:t xml:space="preserve">The section entitled</w:t>
+      </w:r>
+      <w:r>
+        <w:t xml:space="preserve"> </w:t>
+      </w:r>
+      <w:r>
+        <w:rPr>
+          <w:rStyle w:val="VerbatimChar"/>
+        </w:rPr>
+        <w:t xml:space="preserve">Widgets</w:t>
+      </w:r>
+      <w:r>
+        <w:t xml:space="preserve"> </w:t>
+      </w:r>
+      <w:r>
+        <w:t xml:space="preserve">gives simple examples of how to use check boxes, drop-down lists, sliders, graphs, tables of data etc. Explore some of these, particularly those that you think might be useful to your app.</w:t>
+      </w:r>
+      <w:r>
+        <w:t xml:space="preserve"> </w:t>
+      </w:r>
+      <w:r>
+        <w:rPr>
+          <w:b/>
+        </w:rPr>
+        <w:t xml:space="preserve">Exercise</w:t>
+      </w:r>
+      <w:r>
+        <w:t xml:space="preserve">: Copy the code of one or two widget examples and test them: this is the only real way of learning what they do.</w:t>
+      </w:r>
+    </w:p>
+    <w:p>
+      <w:pPr>
+        <w:numPr>
+          <w:numId w:val="1002"/>
+          <w:ilvl w:val="0"/>
+        </w:numPr>
+      </w:pPr>
+      <w:r>
+        <w:t xml:space="preserve">Decide whether you want a long-style of website or a dashboard. An example long-style website is that of the USGS Biological Monitoring Station at Lake Erie</w:t>
+      </w:r>
+      <w:r>
+        <w:t xml:space="preserve"> </w:t>
+      </w:r>
+      <w:hyperlink r:id="rId27">
+        <w:r>
+          <w:rPr>
+            <w:rStyle w:val="Hyperlink"/>
+          </w:rPr>
+          <w:t xml:space="preserve">https://gallery.shinyapps.io/lake_erie_fisheries_stock_assessment_app/</w:t>
+        </w:r>
+      </w:hyperlink>
+      <w:r>
+        <w:t xml:space="preserve">. This is a single long page, with all the different graphical interfaces visible as you scroll down. Dashboards are more difficult to code, requiring the use of the</w:t>
+      </w:r>
+      <w:r>
+        <w:t xml:space="preserve"> </w:t>
+      </w:r>
+      <w:r>
+        <w:rPr>
+          <w:rStyle w:val="VerbatimChar"/>
+        </w:rPr>
+        <w:t xml:space="preserve">shinydashboard</w:t>
+      </w:r>
+      <w:r>
+        <w:t xml:space="preserve"> </w:t>
+      </w:r>
+      <w:r>
+        <w:t xml:space="preserve">add-on package</w:t>
+      </w:r>
+      <w:r>
+        <w:t xml:space="preserve"> </w:t>
+      </w:r>
+      <w:hyperlink r:id="rId28">
+        <w:r>
+          <w:rPr>
+            <w:rStyle w:val="Hyperlink"/>
+          </w:rPr>
+          <w:t xml:space="preserve">https://rstudio.github.io/shinydashboard/index.html</w:t>
+        </w:r>
+      </w:hyperlink>
+      <w:r>
+        <w:t xml:space="preserve">. As this is more complex, have a look at some of the examples before deciding whether to go down this route.</w:t>
+      </w:r>
+    </w:p>
+    <w:p>
+      <w:pPr>
+        <w:pStyle w:val="Heading2"/>
+      </w:pPr>
+      <w:bookmarkStart w:id="29" w:name="testing-your-prototype"/>
+      <w:bookmarkEnd w:id="29"/>
+      <w:r>
+        <w:t xml:space="preserve">4. Testing your prototype</w:t>
+      </w:r>
+    </w:p>
+    <w:p>
+      <w:pPr>
+        <w:pStyle w:val="FirstParagraph"/>
+      </w:pPr>
+      <w:r>
+        <w:t xml:space="preserve">It is difficult to test a prototype user-interface without having all the server components written already, which can be frustrating if you want to focus on the user-interface design initially. The</w:t>
+      </w:r>
+      <w:r>
+        <w:t xml:space="preserve"> </w:t>
+      </w:r>
+      <w:r>
+        <w:rPr>
+          <w:rStyle w:val="VerbatimChar"/>
+        </w:rPr>
+        <w:t xml:space="preserve">shinipsum</w:t>
+      </w:r>
+      <w:r>
+        <w:t xml:space="preserve"> </w:t>
+      </w:r>
+      <w:r>
+        <w:t xml:space="preserve">package comes with random plots, images, tables of data etc. that you can use in an interface, without needing to worry about the detail of the backend. The package is not available (yet) on CRAN but can be installed from github:</w:t>
+      </w:r>
+    </w:p>
+    <w:p>
+      <w:pPr>
+        <w:pStyle w:val="SourceCode"/>
+      </w:pPr>
+      <w:r>
+        <w:rPr>
+          <w:rStyle w:val="CommentTok"/>
+        </w:rPr>
+        <w:t xml:space="preserve"># Note: installing shinipsum will also install lots of extra packages</w:t>
+      </w:r>
+      <w:r>
+        <w:br w:type="textWrapping"/>
+      </w:r>
+      <w:r>
+        <w:rPr>
+          <w:rStyle w:val="NormalTok"/>
+        </w:rPr>
+        <w:t xml:space="preserve">remotes</w:t>
+      </w:r>
+      <w:r>
+        <w:rPr>
+          <w:rStyle w:val="OperatorTok"/>
+        </w:rPr>
+        <w:t xml:space="preserve">::</w:t>
+      </w:r>
+      <w:r>
+        <w:rPr>
+          <w:rStyle w:val="KeywordTok"/>
+        </w:rPr>
+        <w:t xml:space="preserve">install_github</w:t>
+      </w:r>
+      <w:r>
+        <w:rPr>
+          <w:rStyle w:val="NormalTok"/>
+        </w:rPr>
+        <w:t xml:space="preserve">(</w:t>
+      </w:r>
+      <w:r>
+        <w:rPr>
+          <w:rStyle w:val="StringTok"/>
+        </w:rPr>
+        <w:t xml:space="preserve">"Thinkr-open/shinipsum"</w:t>
+      </w:r>
+      <w:r>
+        <w:rPr>
+          <w:rStyle w:val="NormalTok"/>
+        </w:rPr>
+        <w:t xml:space="preserve">)</w:t>
+      </w:r>
+    </w:p>
+    <w:p>
+      <w:pPr>
+        <w:pStyle w:val="FirstParagraph"/>
+      </w:pPr>
+      <w:r>
+        <w:t xml:space="preserve">You can then experiment by creating a very simple shiny app with some random components:</w:t>
+      </w:r>
+    </w:p>
+    <w:p>
+      <w:pPr>
+        <w:pStyle w:val="SourceCode"/>
+      </w:pPr>
+      <w:r>
+        <w:rPr>
+          <w:rStyle w:val="KeywordTok"/>
+        </w:rPr>
+        <w:t xml:space="preserve">library</w:t>
+      </w:r>
+      <w:r>
+        <w:rPr>
+          <w:rStyle w:val="NormalTok"/>
+        </w:rPr>
+        <w:t xml:space="preserve">(shiny)</w:t>
+      </w:r>
+      <w:r>
+        <w:br w:type="textWrapping"/>
+      </w:r>
+      <w:r>
+        <w:rPr>
+          <w:rStyle w:val="KeywordTok"/>
+        </w:rPr>
+        <w:t xml:space="preserve">library</w:t>
+      </w:r>
+      <w:r>
+        <w:rPr>
+          <w:rStyle w:val="NormalTok"/>
+        </w:rPr>
+        <w:t xml:space="preserve">(shinipsum)</w:t>
+      </w:r>
+      <w:r>
+        <w:br w:type="textWrapping"/>
+      </w:r>
+      <w:r>
+        <w:br w:type="textWrapping"/>
+      </w:r>
+      <w:r>
+        <w:rPr>
+          <w:rStyle w:val="KeywordTok"/>
+        </w:rPr>
+        <w:t xml:space="preserve">library</w:t>
+      </w:r>
+      <w:r>
+        <w:rPr>
+          <w:rStyle w:val="NormalTok"/>
+        </w:rPr>
+        <w:t xml:space="preserve">(shiny)</w:t>
+      </w:r>
+      <w:r>
+        <w:br w:type="textWrapping"/>
+      </w:r>
+      <w:r>
+        <w:rPr>
+          <w:rStyle w:val="KeywordTok"/>
+        </w:rPr>
+        <w:t xml:space="preserve">library</w:t>
+      </w:r>
+      <w:r>
+        <w:rPr>
+          <w:rStyle w:val="NormalTok"/>
+        </w:rPr>
+        <w:t xml:space="preserve">(shinipsum)</w:t>
+      </w:r>
+      <w:r>
+        <w:br w:type="textWrapping"/>
+      </w:r>
+      <w:r>
+        <w:rPr>
+          <w:rStyle w:val="KeywordTok"/>
+        </w:rPr>
+        <w:t xml:space="preserve">library</w:t>
+      </w:r>
+      <w:r>
+        <w:rPr>
+          <w:rStyle w:val="NormalTok"/>
+        </w:rPr>
+        <w:t xml:space="preserve">(DT)</w:t>
+      </w:r>
+      <w:r>
+        <w:br w:type="textWrapping"/>
+      </w:r>
+      <w:r>
+        <w:rPr>
+          <w:rStyle w:val="NormalTok"/>
+        </w:rPr>
+        <w:t xml:space="preserve">ui &lt;-</w:t>
+      </w:r>
+      <w:r>
+        <w:rPr>
+          <w:rStyle w:val="StringTok"/>
+        </w:rPr>
+        <w:t xml:space="preserve"> </w:t>
+      </w:r>
+      <w:r>
+        <w:rPr>
+          <w:rStyle w:val="KeywordTok"/>
+        </w:rPr>
+        <w:t xml:space="preserve">fluidPage</w:t>
+      </w:r>
+      <w:r>
+        <w:rPr>
+          <w:rStyle w:val="NormalTok"/>
+        </w:rPr>
+        <w:t xml:space="preserve">(</w:t>
+      </w:r>
+      <w:r>
+        <w:br w:type="textWrapping"/>
+      </w:r>
+      <w:r>
+        <w:rPr>
+          <w:rStyle w:val="NormalTok"/>
+        </w:rPr>
+        <w:t xml:space="preserve">  </w:t>
+      </w:r>
+      <w:r>
+        <w:rPr>
+          <w:rStyle w:val="KeywordTok"/>
+        </w:rPr>
+        <w:t xml:space="preserve">h2</w:t>
+      </w:r>
+      <w:r>
+        <w:rPr>
+          <w:rStyle w:val="NormalTok"/>
+        </w:rPr>
+        <w:t xml:space="preserve">(</w:t>
+      </w:r>
+      <w:r>
+        <w:rPr>
+          <w:rStyle w:val="StringTok"/>
+        </w:rPr>
+        <w:t xml:space="preserve">"A Random DT"</w:t>
+      </w:r>
+      <w:r>
+        <w:rPr>
+          <w:rStyle w:val="NormalTok"/>
+        </w:rPr>
+        <w:t xml:space="preserve">),</w:t>
+      </w:r>
+      <w:r>
+        <w:br w:type="textWrapping"/>
+      </w:r>
+      <w:r>
+        <w:rPr>
+          <w:rStyle w:val="NormalTok"/>
+        </w:rPr>
+        <w:t xml:space="preserve">  </w:t>
+      </w:r>
+      <w:r>
+        <w:rPr>
+          <w:rStyle w:val="KeywordTok"/>
+        </w:rPr>
+        <w:t xml:space="preserve">DTOutput</w:t>
+      </w:r>
+      <w:r>
+        <w:rPr>
+          <w:rStyle w:val="NormalTok"/>
+        </w:rPr>
+        <w:t xml:space="preserve">(</w:t>
+      </w:r>
+      <w:r>
+        <w:rPr>
+          <w:rStyle w:val="StringTok"/>
+        </w:rPr>
+        <w:t xml:space="preserve">"data_table"</w:t>
+      </w:r>
+      <w:r>
+        <w:rPr>
+          <w:rStyle w:val="NormalTok"/>
+        </w:rPr>
+        <w:t xml:space="preserve">),</w:t>
+      </w:r>
+      <w:r>
+        <w:br w:type="textWrapping"/>
+      </w:r>
+      <w:r>
+        <w:rPr>
+          <w:rStyle w:val="NormalTok"/>
+        </w:rPr>
+        <w:t xml:space="preserve">  </w:t>
+      </w:r>
+      <w:r>
+        <w:rPr>
+          <w:rStyle w:val="KeywordTok"/>
+        </w:rPr>
+        <w:t xml:space="preserve">h2</w:t>
+      </w:r>
+      <w:r>
+        <w:rPr>
+          <w:rStyle w:val="NormalTok"/>
+        </w:rPr>
+        <w:t xml:space="preserve">(</w:t>
+      </w:r>
+      <w:r>
+        <w:rPr>
+          <w:rStyle w:val="StringTok"/>
+        </w:rPr>
+        <w:t xml:space="preserve">"A Random Image"</w:t>
+      </w:r>
+      <w:r>
+        <w:rPr>
+          <w:rStyle w:val="NormalTok"/>
+        </w:rPr>
+        <w:t xml:space="preserve">),</w:t>
+      </w:r>
+      <w:r>
+        <w:br w:type="textWrapping"/>
+      </w:r>
+      <w:r>
+        <w:rPr>
+          <w:rStyle w:val="NormalTok"/>
+        </w:rPr>
+        <w:t xml:space="preserve">  </w:t>
+      </w:r>
+      <w:r>
+        <w:rPr>
+          <w:rStyle w:val="KeywordTok"/>
+        </w:rPr>
+        <w:t xml:space="preserve">plotOutput</w:t>
+      </w:r>
+      <w:r>
+        <w:rPr>
+          <w:rStyle w:val="NormalTok"/>
+        </w:rPr>
+        <w:t xml:space="preserve">(</w:t>
+      </w:r>
+      <w:r>
+        <w:rPr>
+          <w:rStyle w:val="StringTok"/>
+        </w:rPr>
+        <w:t xml:space="preserve">"image"</w:t>
+      </w:r>
+      <w:r>
+        <w:rPr>
+          <w:rStyle w:val="NormalTok"/>
+        </w:rPr>
+        <w:t xml:space="preserve">, </w:t>
+      </w:r>
+      <w:r>
+        <w:rPr>
+          <w:rStyle w:val="DataTypeTok"/>
+        </w:rPr>
+        <w:t xml:space="preserve">height =</w:t>
+      </w:r>
+      <w:r>
+        <w:rPr>
+          <w:rStyle w:val="NormalTok"/>
+        </w:rPr>
+        <w:t xml:space="preserve"> </w:t>
+      </w:r>
+      <w:r>
+        <w:rPr>
+          <w:rStyle w:val="StringTok"/>
+        </w:rPr>
+        <w:t xml:space="preserve">"300px"</w:t>
+      </w:r>
+      <w:r>
+        <w:rPr>
+          <w:rStyle w:val="NormalTok"/>
+        </w:rPr>
+        <w:t xml:space="preserve">),</w:t>
+      </w:r>
+      <w:r>
+        <w:br w:type="textWrapping"/>
+      </w:r>
+      <w:r>
+        <w:rPr>
+          <w:rStyle w:val="NormalTok"/>
+        </w:rPr>
+        <w:t xml:space="preserve">  </w:t>
+      </w:r>
+      <w:r>
+        <w:rPr>
+          <w:rStyle w:val="KeywordTok"/>
+        </w:rPr>
+        <w:t xml:space="preserve">h2</w:t>
+      </w:r>
+      <w:r>
+        <w:rPr>
+          <w:rStyle w:val="NormalTok"/>
+        </w:rPr>
+        <w:t xml:space="preserve">(</w:t>
+      </w:r>
+      <w:r>
+        <w:rPr>
+          <w:rStyle w:val="StringTok"/>
+        </w:rPr>
+        <w:t xml:space="preserve">"A Random Plot"</w:t>
+      </w:r>
+      <w:r>
+        <w:rPr>
+          <w:rStyle w:val="NormalTok"/>
+        </w:rPr>
+        <w:t xml:space="preserve">),</w:t>
+      </w:r>
+      <w:r>
+        <w:br w:type="textWrapping"/>
+      </w:r>
+      <w:r>
+        <w:rPr>
+          <w:rStyle w:val="NormalTok"/>
+        </w:rPr>
+        <w:t xml:space="preserve">  </w:t>
+      </w:r>
+      <w:r>
+        <w:rPr>
+          <w:rStyle w:val="KeywordTok"/>
+        </w:rPr>
+        <w:t xml:space="preserve">plotOutput</w:t>
+      </w:r>
+      <w:r>
+        <w:rPr>
+          <w:rStyle w:val="NormalTok"/>
+        </w:rPr>
+        <w:t xml:space="preserve">(</w:t>
+      </w:r>
+      <w:r>
+        <w:rPr>
+          <w:rStyle w:val="StringTok"/>
+        </w:rPr>
+        <w:t xml:space="preserve">"plot"</w:t>
+      </w:r>
+      <w:r>
+        <w:rPr>
+          <w:rStyle w:val="NormalTok"/>
+        </w:rPr>
+        <w:t xml:space="preserve">),</w:t>
+      </w:r>
+      <w:r>
+        <w:br w:type="textWrapping"/>
+      </w:r>
+      <w:r>
+        <w:rPr>
+          <w:rStyle w:val="NormalTok"/>
+        </w:rPr>
+        <w:t xml:space="preserve">  </w:t>
+      </w:r>
+      <w:r>
+        <w:rPr>
+          <w:rStyle w:val="KeywordTok"/>
+        </w:rPr>
+        <w:t xml:space="preserve">h2</w:t>
+      </w:r>
+      <w:r>
+        <w:rPr>
+          <w:rStyle w:val="NormalTok"/>
+        </w:rPr>
+        <w:t xml:space="preserve">(</w:t>
+      </w:r>
+      <w:r>
+        <w:rPr>
+          <w:rStyle w:val="StringTok"/>
+        </w:rPr>
+        <w:t xml:space="preserve">"A Random Print"</w:t>
+      </w:r>
+      <w:r>
+        <w:rPr>
+          <w:rStyle w:val="NormalTok"/>
+        </w:rPr>
+        <w:t xml:space="preserve">),</w:t>
+      </w:r>
+      <w:r>
+        <w:br w:type="textWrapping"/>
+      </w:r>
+      <w:r>
+        <w:rPr>
+          <w:rStyle w:val="NormalTok"/>
+        </w:rPr>
+        <w:t xml:space="preserve">  </w:t>
+      </w:r>
+      <w:r>
+        <w:rPr>
+          <w:rStyle w:val="KeywordTok"/>
+        </w:rPr>
+        <w:t xml:space="preserve">verbatimTextOutput</w:t>
+      </w:r>
+      <w:r>
+        <w:rPr>
+          <w:rStyle w:val="NormalTok"/>
+        </w:rPr>
+        <w:t xml:space="preserve">(</w:t>
+      </w:r>
+      <w:r>
+        <w:rPr>
+          <w:rStyle w:val="StringTok"/>
+        </w:rPr>
+        <w:t xml:space="preserve">"print"</w:t>
+      </w:r>
+      <w:r>
+        <w:rPr>
+          <w:rStyle w:val="NormalTok"/>
+        </w:rPr>
+        <w:t xml:space="preserve">),</w:t>
+      </w:r>
+      <w:r>
+        <w:br w:type="textWrapping"/>
+      </w:r>
+      <w:r>
+        <w:rPr>
+          <w:rStyle w:val="NormalTok"/>
+        </w:rPr>
+        <w:t xml:space="preserve">  </w:t>
+      </w:r>
+      <w:r>
+        <w:rPr>
+          <w:rStyle w:val="KeywordTok"/>
+        </w:rPr>
+        <w:t xml:space="preserve">h2</w:t>
+      </w:r>
+      <w:r>
+        <w:rPr>
+          <w:rStyle w:val="NormalTok"/>
+        </w:rPr>
+        <w:t xml:space="preserve">(</w:t>
+      </w:r>
+      <w:r>
+        <w:rPr>
+          <w:rStyle w:val="StringTok"/>
+        </w:rPr>
+        <w:t xml:space="preserve">"A Random Table"</w:t>
+      </w:r>
+      <w:r>
+        <w:rPr>
+          <w:rStyle w:val="NormalTok"/>
+        </w:rPr>
+        <w:t xml:space="preserve">),</w:t>
+      </w:r>
+      <w:r>
+        <w:br w:type="textWrapping"/>
+      </w:r>
+      <w:r>
+        <w:rPr>
+          <w:rStyle w:val="NormalTok"/>
+        </w:rPr>
+        <w:t xml:space="preserve">  </w:t>
+      </w:r>
+      <w:r>
+        <w:rPr>
+          <w:rStyle w:val="KeywordTok"/>
+        </w:rPr>
+        <w:t xml:space="preserve">tableOutput</w:t>
+      </w:r>
+      <w:r>
+        <w:rPr>
+          <w:rStyle w:val="NormalTok"/>
+        </w:rPr>
+        <w:t xml:space="preserve">(</w:t>
+      </w:r>
+      <w:r>
+        <w:rPr>
+          <w:rStyle w:val="StringTok"/>
+        </w:rPr>
+        <w:t xml:space="preserve">"table"</w:t>
+      </w:r>
+      <w:r>
+        <w:rPr>
+          <w:rStyle w:val="NormalTok"/>
+        </w:rPr>
+        <w:t xml:space="preserve">),</w:t>
+      </w:r>
+      <w:r>
+        <w:br w:type="textWrapping"/>
+      </w:r>
+      <w:r>
+        <w:rPr>
+          <w:rStyle w:val="NormalTok"/>
+        </w:rPr>
+        <w:t xml:space="preserve">  </w:t>
+      </w:r>
+      <w:r>
+        <w:rPr>
+          <w:rStyle w:val="KeywordTok"/>
+        </w:rPr>
+        <w:t xml:space="preserve">h2</w:t>
+      </w:r>
+      <w:r>
+        <w:rPr>
+          <w:rStyle w:val="NormalTok"/>
+        </w:rPr>
+        <w:t xml:space="preserve">(</w:t>
+      </w:r>
+      <w:r>
+        <w:rPr>
+          <w:rStyle w:val="StringTok"/>
+        </w:rPr>
+        <w:t xml:space="preserve">"A Random Text"</w:t>
+      </w:r>
+      <w:r>
+        <w:rPr>
+          <w:rStyle w:val="NormalTok"/>
+        </w:rPr>
+        <w:t xml:space="preserve">),</w:t>
+      </w:r>
+      <w:r>
+        <w:br w:type="textWrapping"/>
+      </w:r>
+      <w:r>
+        <w:rPr>
+          <w:rStyle w:val="NormalTok"/>
+        </w:rPr>
+        <w:t xml:space="preserve">  </w:t>
+      </w:r>
+      <w:r>
+        <w:rPr>
+          <w:rStyle w:val="KeywordTok"/>
+        </w:rPr>
+        <w:t xml:space="preserve">tableOutput</w:t>
+      </w:r>
+      <w:r>
+        <w:rPr>
+          <w:rStyle w:val="NormalTok"/>
+        </w:rPr>
+        <w:t xml:space="preserve">(</w:t>
+      </w:r>
+      <w:r>
+        <w:rPr>
+          <w:rStyle w:val="StringTok"/>
+        </w:rPr>
+        <w:t xml:space="preserve">"text"</w:t>
+      </w:r>
+      <w:r>
+        <w:rPr>
+          <w:rStyle w:val="NormalTok"/>
+        </w:rPr>
+        <w:t xml:space="preserve">)</w:t>
+      </w:r>
+      <w:r>
+        <w:br w:type="textWrapping"/>
+      </w:r>
+      <w:r>
+        <w:rPr>
+          <w:rStyle w:val="NormalTok"/>
+        </w:rPr>
+        <w:t xml:space="preserve">)</w:t>
+      </w:r>
+      <w:r>
+        <w:br w:type="textWrapping"/>
+      </w:r>
+      <w:r>
+        <w:br w:type="textWrapping"/>
+      </w:r>
+      <w:r>
+        <w:rPr>
+          <w:rStyle w:val="NormalTok"/>
+        </w:rPr>
+        <w:t xml:space="preserve">server &lt;-</w:t>
+      </w:r>
+      <w:r>
+        <w:rPr>
+          <w:rStyle w:val="StringTok"/>
+        </w:rPr>
+        <w:t xml:space="preserve"> </w:t>
+      </w:r>
+      <w:r>
+        <w:rPr>
+          <w:rStyle w:val="ControlFlowTok"/>
+        </w:rPr>
+        <w:t xml:space="preserve">function</w:t>
+      </w:r>
+      <w:r>
+        <w:rPr>
+          <w:rStyle w:val="NormalTok"/>
+        </w:rPr>
+        <w:t xml:space="preserve">(input, output, session) {</w:t>
+      </w:r>
+      <w:r>
+        <w:br w:type="textWrapping"/>
+      </w:r>
+      <w:r>
+        <w:rPr>
+          <w:rStyle w:val="NormalTok"/>
+        </w:rPr>
+        <w:t xml:space="preserve">  output</w:t>
+      </w:r>
+      <w:r>
+        <w:rPr>
+          <w:rStyle w:val="OperatorTok"/>
+        </w:rPr>
+        <w:t xml:space="preserve">$</w:t>
+      </w:r>
+      <w:r>
+        <w:rPr>
+          <w:rStyle w:val="NormalTok"/>
+        </w:rPr>
+        <w:t xml:space="preserve">data_table &lt;-</w:t>
+      </w:r>
+      <w:r>
+        <w:rPr>
+          <w:rStyle w:val="StringTok"/>
+        </w:rPr>
+        <w:t xml:space="preserve"> </w:t>
+      </w:r>
+      <w:r>
+        <w:rPr>
+          <w:rStyle w:val="NormalTok"/>
+        </w:rPr>
+        <w:t xml:space="preserve">DT</w:t>
+      </w:r>
+      <w:r>
+        <w:rPr>
+          <w:rStyle w:val="OperatorTok"/>
+        </w:rPr>
+        <w:t xml:space="preserve">::</w:t>
+      </w:r>
+      <w:r>
+        <w:rPr>
+          <w:rStyle w:val="KeywordTok"/>
+        </w:rPr>
+        <w:t xml:space="preserve">renderDT</w:t>
+      </w:r>
+      <w:r>
+        <w:rPr>
+          <w:rStyle w:val="NormalTok"/>
+        </w:rPr>
+        <w:t xml:space="preserve">({</w:t>
+      </w:r>
+      <w:r>
+        <w:br w:type="textWrapping"/>
+      </w:r>
+      <w:r>
+        <w:rPr>
+          <w:rStyle w:val="NormalTok"/>
+        </w:rPr>
+        <w:t xml:space="preserve">    </w:t>
+      </w:r>
+      <w:r>
+        <w:rPr>
+          <w:rStyle w:val="KeywordTok"/>
+        </w:rPr>
+        <w:t xml:space="preserve">random_DT</w:t>
+      </w:r>
+      <w:r>
+        <w:rPr>
+          <w:rStyle w:val="NormalTok"/>
+        </w:rPr>
+        <w:t xml:space="preserve">(</w:t>
+      </w:r>
+      <w:r>
+        <w:rPr>
+          <w:rStyle w:val="DecValTok"/>
+        </w:rPr>
+        <w:t xml:space="preserve">10</w:t>
+      </w:r>
+      <w:r>
+        <w:rPr>
+          <w:rStyle w:val="NormalTok"/>
+        </w:rPr>
+        <w:t xml:space="preserve">, </w:t>
+      </w:r>
+      <w:r>
+        <w:rPr>
+          <w:rStyle w:val="DecValTok"/>
+        </w:rPr>
+        <w:t xml:space="preserve">5</w:t>
+      </w:r>
+      <w:r>
+        <w:rPr>
+          <w:rStyle w:val="NormalTok"/>
+        </w:rPr>
+        <w:t xml:space="preserve">)</w:t>
+      </w:r>
+      <w:r>
+        <w:br w:type="textWrapping"/>
+      </w:r>
+      <w:r>
+        <w:rPr>
+          <w:rStyle w:val="NormalTok"/>
+        </w:rPr>
+        <w:t xml:space="preserve">  })</w:t>
+      </w:r>
+      <w:r>
+        <w:br w:type="textWrapping"/>
+      </w:r>
+      <w:r>
+        <w:rPr>
+          <w:rStyle w:val="NormalTok"/>
+        </w:rPr>
+        <w:t xml:space="preserve">  output</w:t>
+      </w:r>
+      <w:r>
+        <w:rPr>
+          <w:rStyle w:val="OperatorTok"/>
+        </w:rPr>
+        <w:t xml:space="preserve">$</w:t>
+      </w:r>
+      <w:r>
+        <w:rPr>
+          <w:rStyle w:val="NormalTok"/>
+        </w:rPr>
+        <w:t xml:space="preserve">image &lt;-</w:t>
+      </w:r>
+      <w:r>
+        <w:rPr>
+          <w:rStyle w:val="StringTok"/>
+        </w:rPr>
+        <w:t xml:space="preserve"> </w:t>
+      </w:r>
+      <w:r>
+        <w:rPr>
+          <w:rStyle w:val="KeywordTok"/>
+        </w:rPr>
+        <w:t xml:space="preserve">renderImage</w:t>
+      </w:r>
+      <w:r>
+        <w:rPr>
+          <w:rStyle w:val="NormalTok"/>
+        </w:rPr>
+        <w:t xml:space="preserve">({</w:t>
+      </w:r>
+      <w:r>
+        <w:br w:type="textWrapping"/>
+      </w:r>
+      <w:r>
+        <w:rPr>
+          <w:rStyle w:val="NormalTok"/>
+        </w:rPr>
+        <w:t xml:space="preserve">    </w:t>
+      </w:r>
+      <w:r>
+        <w:rPr>
+          <w:rStyle w:val="KeywordTok"/>
+        </w:rPr>
+        <w:t xml:space="preserve">random_image</w:t>
+      </w:r>
+      <w:r>
+        <w:rPr>
+          <w:rStyle w:val="NormalTok"/>
+        </w:rPr>
+        <w:t xml:space="preserve">()</w:t>
+      </w:r>
+      <w:r>
+        <w:br w:type="textWrapping"/>
+      </w:r>
+      <w:r>
+        <w:rPr>
+          <w:rStyle w:val="NormalTok"/>
+        </w:rPr>
+        <w:t xml:space="preserve">  })</w:t>
+      </w:r>
+      <w:r>
+        <w:br w:type="textWrapping"/>
+      </w:r>
+      <w:r>
+        <w:rPr>
+          <w:rStyle w:val="NormalTok"/>
+        </w:rPr>
+        <w:t xml:space="preserve">  output</w:t>
+      </w:r>
+      <w:r>
+        <w:rPr>
+          <w:rStyle w:val="OperatorTok"/>
+        </w:rPr>
+        <w:t xml:space="preserve">$</w:t>
+      </w:r>
+      <w:r>
+        <w:rPr>
+          <w:rStyle w:val="NormalTok"/>
+        </w:rPr>
+        <w:t xml:space="preserve">plot &lt;-</w:t>
+      </w:r>
+      <w:r>
+        <w:rPr>
+          <w:rStyle w:val="StringTok"/>
+        </w:rPr>
+        <w:t xml:space="preserve"> </w:t>
+      </w:r>
+      <w:r>
+        <w:rPr>
+          <w:rStyle w:val="KeywordTok"/>
+        </w:rPr>
+        <w:t xml:space="preserve">renderPlot</w:t>
+      </w:r>
+      <w:r>
+        <w:rPr>
+          <w:rStyle w:val="NormalTok"/>
+        </w:rPr>
+        <w:t xml:space="preserve">({</w:t>
+      </w:r>
+      <w:r>
+        <w:br w:type="textWrapping"/>
+      </w:r>
+      <w:r>
+        <w:rPr>
+          <w:rStyle w:val="NormalTok"/>
+        </w:rPr>
+        <w:t xml:space="preserve">    </w:t>
+      </w:r>
+      <w:r>
+        <w:rPr>
+          <w:rStyle w:val="KeywordTok"/>
+        </w:rPr>
+        <w:t xml:space="preserve">random_ggplot</w:t>
+      </w:r>
+      <w:r>
+        <w:rPr>
+          <w:rStyle w:val="NormalTok"/>
+        </w:rPr>
+        <w:t xml:space="preserve">()</w:t>
+      </w:r>
+      <w:r>
+        <w:br w:type="textWrapping"/>
+      </w:r>
+      <w:r>
+        <w:rPr>
+          <w:rStyle w:val="NormalTok"/>
+        </w:rPr>
+        <w:t xml:space="preserve">  })</w:t>
+      </w:r>
+      <w:r>
+        <w:br w:type="textWrapping"/>
+      </w:r>
+      <w:r>
+        <w:rPr>
+          <w:rStyle w:val="NormalTok"/>
+        </w:rPr>
+        <w:t xml:space="preserve">  output</w:t>
+      </w:r>
+      <w:r>
+        <w:rPr>
+          <w:rStyle w:val="OperatorTok"/>
+        </w:rPr>
+        <w:t xml:space="preserve">$</w:t>
+      </w:r>
+      <w:r>
+        <w:rPr>
+          <w:rStyle w:val="NormalTok"/>
+        </w:rPr>
+        <w:t xml:space="preserve">print &lt;-</w:t>
+      </w:r>
+      <w:r>
+        <w:rPr>
+          <w:rStyle w:val="StringTok"/>
+        </w:rPr>
+        <w:t xml:space="preserve"> </w:t>
+      </w:r>
+      <w:r>
+        <w:rPr>
+          <w:rStyle w:val="KeywordTok"/>
+        </w:rPr>
+        <w:t xml:space="preserve">renderPrint</w:t>
+      </w:r>
+      <w:r>
+        <w:rPr>
+          <w:rStyle w:val="NormalTok"/>
+        </w:rPr>
+        <w:t xml:space="preserve">({</w:t>
+      </w:r>
+      <w:r>
+        <w:br w:type="textWrapping"/>
+      </w:r>
+      <w:r>
+        <w:rPr>
+          <w:rStyle w:val="NormalTok"/>
+        </w:rPr>
+        <w:t xml:space="preserve">    </w:t>
+      </w:r>
+      <w:r>
+        <w:rPr>
+          <w:rStyle w:val="KeywordTok"/>
+        </w:rPr>
+        <w:t xml:space="preserve">random_print</w:t>
+      </w:r>
+      <w:r>
+        <w:rPr>
+          <w:rStyle w:val="NormalTok"/>
+        </w:rPr>
+        <w:t xml:space="preserve">(</w:t>
+      </w:r>
+      <w:r>
+        <w:rPr>
+          <w:rStyle w:val="StringTok"/>
+        </w:rPr>
+        <w:t xml:space="preserve">"model"</w:t>
+      </w:r>
+      <w:r>
+        <w:rPr>
+          <w:rStyle w:val="NormalTok"/>
+        </w:rPr>
+        <w:t xml:space="preserve">)</w:t>
+      </w:r>
+      <w:r>
+        <w:br w:type="textWrapping"/>
+      </w:r>
+      <w:r>
+        <w:rPr>
+          <w:rStyle w:val="NormalTok"/>
+        </w:rPr>
+        <w:t xml:space="preserve">  })</w:t>
+      </w:r>
+      <w:r>
+        <w:br w:type="textWrapping"/>
+      </w:r>
+      <w:r>
+        <w:rPr>
+          <w:rStyle w:val="NormalTok"/>
+        </w:rPr>
+        <w:t xml:space="preserve">  output</w:t>
+      </w:r>
+      <w:r>
+        <w:rPr>
+          <w:rStyle w:val="OperatorTok"/>
+        </w:rPr>
+        <w:t xml:space="preserve">$</w:t>
+      </w:r>
+      <w:r>
+        <w:rPr>
+          <w:rStyle w:val="NormalTok"/>
+        </w:rPr>
+        <w:t xml:space="preserve">table &lt;-</w:t>
+      </w:r>
+      <w:r>
+        <w:rPr>
+          <w:rStyle w:val="StringTok"/>
+        </w:rPr>
+        <w:t xml:space="preserve"> </w:t>
+      </w:r>
+      <w:r>
+        <w:rPr>
+          <w:rStyle w:val="KeywordTok"/>
+        </w:rPr>
+        <w:t xml:space="preserve">renderTable</w:t>
+      </w:r>
+      <w:r>
+        <w:rPr>
+          <w:rStyle w:val="NormalTok"/>
+        </w:rPr>
+        <w:t xml:space="preserve">({</w:t>
+      </w:r>
+      <w:r>
+        <w:br w:type="textWrapping"/>
+      </w:r>
+      <w:r>
+        <w:rPr>
+          <w:rStyle w:val="NormalTok"/>
+        </w:rPr>
+        <w:t xml:space="preserve">    </w:t>
+      </w:r>
+      <w:r>
+        <w:rPr>
+          <w:rStyle w:val="KeywordTok"/>
+        </w:rPr>
+        <w:t xml:space="preserve">random_table</w:t>
+      </w:r>
+      <w:r>
+        <w:rPr>
+          <w:rStyle w:val="NormalTok"/>
+        </w:rPr>
+        <w:t xml:space="preserve">(</w:t>
+      </w:r>
+      <w:r>
+        <w:rPr>
+          <w:rStyle w:val="DecValTok"/>
+        </w:rPr>
+        <w:t xml:space="preserve">10</w:t>
+      </w:r>
+      <w:r>
+        <w:rPr>
+          <w:rStyle w:val="NormalTok"/>
+        </w:rPr>
+        <w:t xml:space="preserve">, </w:t>
+      </w:r>
+      <w:r>
+        <w:rPr>
+          <w:rStyle w:val="DecValTok"/>
+        </w:rPr>
+        <w:t xml:space="preserve">5</w:t>
+      </w:r>
+      <w:r>
+        <w:rPr>
+          <w:rStyle w:val="NormalTok"/>
+        </w:rPr>
+        <w:t xml:space="preserve">)</w:t>
+      </w:r>
+      <w:r>
+        <w:br w:type="textWrapping"/>
+      </w:r>
+      <w:r>
+        <w:rPr>
+          <w:rStyle w:val="NormalTok"/>
+        </w:rPr>
+        <w:t xml:space="preserve">  })</w:t>
+      </w:r>
+      <w:r>
+        <w:br w:type="textWrapping"/>
+      </w:r>
+      <w:r>
+        <w:rPr>
+          <w:rStyle w:val="NormalTok"/>
+        </w:rPr>
+        <w:t xml:space="preserve">  output</w:t>
+      </w:r>
+      <w:r>
+        <w:rPr>
+          <w:rStyle w:val="OperatorTok"/>
+        </w:rPr>
+        <w:t xml:space="preserve">$</w:t>
+      </w:r>
+      <w:r>
+        <w:rPr>
+          <w:rStyle w:val="NormalTok"/>
+        </w:rPr>
+        <w:t xml:space="preserve">text &lt;-</w:t>
+      </w:r>
+      <w:r>
+        <w:rPr>
+          <w:rStyle w:val="StringTok"/>
+        </w:rPr>
+        <w:t xml:space="preserve"> </w:t>
+      </w:r>
+      <w:r>
+        <w:rPr>
+          <w:rStyle w:val="KeywordTok"/>
+        </w:rPr>
+        <w:t xml:space="preserve">renderText</w:t>
+      </w:r>
+      <w:r>
+        <w:rPr>
+          <w:rStyle w:val="NormalTok"/>
+        </w:rPr>
+        <w:t xml:space="preserve">({</w:t>
+      </w:r>
+      <w:r>
+        <w:br w:type="textWrapping"/>
+      </w:r>
+      <w:r>
+        <w:rPr>
+          <w:rStyle w:val="NormalTok"/>
+        </w:rPr>
+        <w:t xml:space="preserve">    </w:t>
+      </w:r>
+      <w:r>
+        <w:rPr>
+          <w:rStyle w:val="KeywordTok"/>
+        </w:rPr>
+        <w:t xml:space="preserve">random_text</w:t>
+      </w:r>
+      <w:r>
+        <w:rPr>
+          <w:rStyle w:val="NormalTok"/>
+        </w:rPr>
+        <w:t xml:space="preserve">(</w:t>
+      </w:r>
+      <w:r>
+        <w:rPr>
+          <w:rStyle w:val="DataTypeTok"/>
+        </w:rPr>
+        <w:t xml:space="preserve">nwords =</w:t>
+      </w:r>
+      <w:r>
+        <w:rPr>
+          <w:rStyle w:val="NormalTok"/>
+        </w:rPr>
+        <w:t xml:space="preserve"> </w:t>
+      </w:r>
+      <w:r>
+        <w:rPr>
+          <w:rStyle w:val="DecValTok"/>
+        </w:rPr>
+        <w:t xml:space="preserve">50</w:t>
+      </w:r>
+      <w:r>
+        <w:rPr>
+          <w:rStyle w:val="NormalTok"/>
+        </w:rPr>
+        <w:t xml:space="preserve">)</w:t>
+      </w:r>
+      <w:r>
+        <w:br w:type="textWrapping"/>
+      </w:r>
+      <w:r>
+        <w:rPr>
+          <w:rStyle w:val="NormalTok"/>
+        </w:rPr>
+        <w:t xml:space="preserve">  })</w:t>
+      </w:r>
+      <w:r>
+        <w:br w:type="textWrapping"/>
+      </w:r>
+      <w:r>
+        <w:rPr>
+          <w:rStyle w:val="NormalTok"/>
+        </w:rPr>
+        <w:t xml:space="preserve">}</w:t>
+      </w:r>
+      <w:r>
+        <w:br w:type="textWrapping"/>
+      </w:r>
+      <w:r>
+        <w:rPr>
+          <w:rStyle w:val="KeywordTok"/>
+        </w:rPr>
+        <w:t xml:space="preserve">shinyApp</w:t>
+      </w:r>
+      <w:r>
+        <w:rPr>
+          <w:rStyle w:val="NormalTok"/>
+        </w:rPr>
+        <w:t xml:space="preserve">(ui, server)</w:t>
       </w:r>
     </w:p>
     <w:sectPr>
@@ -623,7 +2114,7 @@
     </w:lvl>
   </w:abstractNum>
   <w:abstractNum w:abstractNumId="990">
-    <w:nsid w:val="4d6a8722"/>
+    <w:nsid w:val="634beb05"/>
     <w:multiLevelType w:val="multilevel"/>
     <w:lvl w:ilvl="0">
       <w:numFmt w:val="bullet"/>
@@ -704,7 +2195,7 @@
     </w:lvl>
   </w:abstractNum>
   <w:abstractNum w:abstractNumId="991">
-    <w:nsid w:val="2ccc4a22"/>
+    <w:nsid w:val="1ea7b7f3"/>
     <w:multiLevelType w:val="multilevel"/>
     <w:lvl w:ilvl="0">
       <w:numFmt w:val="bullet"/>
@@ -797,6 +2288,9 @@
     <w:abstractNumId w:val="990"/>
   </w:num>
   <w:num w:numId="1001">
+    <w:abstractNumId w:val="991"/>
+  </w:num>
+  <w:num w:numId="1002">
     <w:abstractNumId w:val="991"/>
   </w:num>
 </w:numbering>

</xml_diff>

<commit_message>
Complete practical including shinyapps.io
</commit_message>
<xml_diff>
--- a/shiny_practical3.docx
+++ b/shiny_practical3.docx
@@ -601,7 +601,7 @@
         <w:pStyle w:val="FirstParagraph"/>
       </w:pPr>
       <w:r>
-        <w:t xml:space="preserve">You can then experiment by creating a very simple shiny app with some random components:</w:t>
+        <w:t xml:space="preserve">You can then experiment by creating a very simple shiny app with some random components. This one creates a user-interface with an image, a ggplot, some printed output, a table, and some text. Obviously, the values and contents are random.</w:t>
       </w:r>
     </w:p>
     <w:p>
@@ -639,9 +639,6 @@
         <w:br w:type="textWrapping"/>
       </w:r>
       <w:r>
-        <w:br w:type="textWrapping"/>
-      </w:r>
-      <w:r>
         <w:rPr>
           <w:rStyle w:val="KeywordTok"/>
         </w:rPr>
@@ -651,26 +648,2461 @@
         <w:rPr>
           <w:rStyle w:val="NormalTok"/>
         </w:rPr>
-        <w:t xml:space="preserve">(shiny)</w:t>
-      </w:r>
-      <w:r>
-        <w:br w:type="textWrapping"/>
+        <w:t xml:space="preserve">(ggplot2)</w:t>
+      </w:r>
+      <w:r>
+        <w:br w:type="textWrapping"/>
+      </w:r>
+      <w:r>
+        <w:rPr>
+          <w:rStyle w:val="NormalTok"/>
+        </w:rPr>
+        <w:t xml:space="preserve">ui &lt;-</w:t>
+      </w:r>
+      <w:r>
+        <w:rPr>
+          <w:rStyle w:val="StringTok"/>
+        </w:rPr>
+        <w:t xml:space="preserve"> </w:t>
       </w:r>
       <w:r>
         <w:rPr>
           <w:rStyle w:val="KeywordTok"/>
         </w:rPr>
+        <w:t xml:space="preserve">fluidPage</w:t>
+      </w:r>
+      <w:r>
+        <w:rPr>
+          <w:rStyle w:val="NormalTok"/>
+        </w:rPr>
+        <w:t xml:space="preserve">(</w:t>
+      </w:r>
+      <w:r>
+        <w:br w:type="textWrapping"/>
+      </w:r>
+      <w:r>
+        <w:rPr>
+          <w:rStyle w:val="NormalTok"/>
+        </w:rPr>
+        <w:t xml:space="preserve">  </w:t>
+      </w:r>
+      <w:r>
+        <w:rPr>
+          <w:rStyle w:val="KeywordTok"/>
+        </w:rPr>
+        <w:t xml:space="preserve">h2</w:t>
+      </w:r>
+      <w:r>
+        <w:rPr>
+          <w:rStyle w:val="NormalTok"/>
+        </w:rPr>
+        <w:t xml:space="preserve">(</w:t>
+      </w:r>
+      <w:r>
+        <w:rPr>
+          <w:rStyle w:val="StringTok"/>
+        </w:rPr>
+        <w:t xml:space="preserve">"A Random Image"</w:t>
+      </w:r>
+      <w:r>
+        <w:rPr>
+          <w:rStyle w:val="NormalTok"/>
+        </w:rPr>
+        <w:t xml:space="preserve">),</w:t>
+      </w:r>
+      <w:r>
+        <w:br w:type="textWrapping"/>
+      </w:r>
+      <w:r>
+        <w:rPr>
+          <w:rStyle w:val="NormalTok"/>
+        </w:rPr>
+        <w:t xml:space="preserve">  </w:t>
+      </w:r>
+      <w:r>
+        <w:rPr>
+          <w:rStyle w:val="KeywordTok"/>
+        </w:rPr>
+        <w:t xml:space="preserve">plotOutput</w:t>
+      </w:r>
+      <w:r>
+        <w:rPr>
+          <w:rStyle w:val="NormalTok"/>
+        </w:rPr>
+        <w:t xml:space="preserve">(</w:t>
+      </w:r>
+      <w:r>
+        <w:rPr>
+          <w:rStyle w:val="StringTok"/>
+        </w:rPr>
+        <w:t xml:space="preserve">"image"</w:t>
+      </w:r>
+      <w:r>
+        <w:rPr>
+          <w:rStyle w:val="NormalTok"/>
+        </w:rPr>
+        <w:t xml:space="preserve">, </w:t>
+      </w:r>
+      <w:r>
+        <w:rPr>
+          <w:rStyle w:val="DataTypeTok"/>
+        </w:rPr>
+        <w:t xml:space="preserve">height =</w:t>
+      </w:r>
+      <w:r>
+        <w:rPr>
+          <w:rStyle w:val="NormalTok"/>
+        </w:rPr>
+        <w:t xml:space="preserve"> </w:t>
+      </w:r>
+      <w:r>
+        <w:rPr>
+          <w:rStyle w:val="StringTok"/>
+        </w:rPr>
+        <w:t xml:space="preserve">"300px"</w:t>
+      </w:r>
+      <w:r>
+        <w:rPr>
+          <w:rStyle w:val="NormalTok"/>
+        </w:rPr>
+        <w:t xml:space="preserve">),</w:t>
+      </w:r>
+      <w:r>
+        <w:br w:type="textWrapping"/>
+      </w:r>
+      <w:r>
+        <w:rPr>
+          <w:rStyle w:val="NormalTok"/>
+        </w:rPr>
+        <w:t xml:space="preserve">  </w:t>
+      </w:r>
+      <w:r>
+        <w:rPr>
+          <w:rStyle w:val="KeywordTok"/>
+        </w:rPr>
+        <w:t xml:space="preserve">h2</w:t>
+      </w:r>
+      <w:r>
+        <w:rPr>
+          <w:rStyle w:val="NormalTok"/>
+        </w:rPr>
+        <w:t xml:space="preserve">(</w:t>
+      </w:r>
+      <w:r>
+        <w:rPr>
+          <w:rStyle w:val="StringTok"/>
+        </w:rPr>
+        <w:t xml:space="preserve">"A Random Plot"</w:t>
+      </w:r>
+      <w:r>
+        <w:rPr>
+          <w:rStyle w:val="NormalTok"/>
+        </w:rPr>
+        <w:t xml:space="preserve">),</w:t>
+      </w:r>
+      <w:r>
+        <w:br w:type="textWrapping"/>
+      </w:r>
+      <w:r>
+        <w:rPr>
+          <w:rStyle w:val="NormalTok"/>
+        </w:rPr>
+        <w:t xml:space="preserve">  </w:t>
+      </w:r>
+      <w:r>
+        <w:rPr>
+          <w:rStyle w:val="KeywordTok"/>
+        </w:rPr>
+        <w:t xml:space="preserve">plotOutput</w:t>
+      </w:r>
+      <w:r>
+        <w:rPr>
+          <w:rStyle w:val="NormalTok"/>
+        </w:rPr>
+        <w:t xml:space="preserve">(</w:t>
+      </w:r>
+      <w:r>
+        <w:rPr>
+          <w:rStyle w:val="StringTok"/>
+        </w:rPr>
+        <w:t xml:space="preserve">"plot"</w:t>
+      </w:r>
+      <w:r>
+        <w:rPr>
+          <w:rStyle w:val="NormalTok"/>
+        </w:rPr>
+        <w:t xml:space="preserve">),</w:t>
+      </w:r>
+      <w:r>
+        <w:br w:type="textWrapping"/>
+      </w:r>
+      <w:r>
+        <w:rPr>
+          <w:rStyle w:val="NormalTok"/>
+        </w:rPr>
+        <w:t xml:space="preserve">  </w:t>
+      </w:r>
+      <w:r>
+        <w:rPr>
+          <w:rStyle w:val="KeywordTok"/>
+        </w:rPr>
+        <w:t xml:space="preserve">h2</w:t>
+      </w:r>
+      <w:r>
+        <w:rPr>
+          <w:rStyle w:val="NormalTok"/>
+        </w:rPr>
+        <w:t xml:space="preserve">(</w:t>
+      </w:r>
+      <w:r>
+        <w:rPr>
+          <w:rStyle w:val="StringTok"/>
+        </w:rPr>
+        <w:t xml:space="preserve">"A Random Print"</w:t>
+      </w:r>
+      <w:r>
+        <w:rPr>
+          <w:rStyle w:val="NormalTok"/>
+        </w:rPr>
+        <w:t xml:space="preserve">),</w:t>
+      </w:r>
+      <w:r>
+        <w:br w:type="textWrapping"/>
+      </w:r>
+      <w:r>
+        <w:rPr>
+          <w:rStyle w:val="NormalTok"/>
+        </w:rPr>
+        <w:t xml:space="preserve">  </w:t>
+      </w:r>
+      <w:r>
+        <w:rPr>
+          <w:rStyle w:val="KeywordTok"/>
+        </w:rPr>
+        <w:t xml:space="preserve">verbatimTextOutput</w:t>
+      </w:r>
+      <w:r>
+        <w:rPr>
+          <w:rStyle w:val="NormalTok"/>
+        </w:rPr>
+        <w:t xml:space="preserve">(</w:t>
+      </w:r>
+      <w:r>
+        <w:rPr>
+          <w:rStyle w:val="StringTok"/>
+        </w:rPr>
+        <w:t xml:space="preserve">"print"</w:t>
+      </w:r>
+      <w:r>
+        <w:rPr>
+          <w:rStyle w:val="NormalTok"/>
+        </w:rPr>
+        <w:t xml:space="preserve">),</w:t>
+      </w:r>
+      <w:r>
+        <w:br w:type="textWrapping"/>
+      </w:r>
+      <w:r>
+        <w:rPr>
+          <w:rStyle w:val="NormalTok"/>
+        </w:rPr>
+        <w:t xml:space="preserve">  </w:t>
+      </w:r>
+      <w:r>
+        <w:rPr>
+          <w:rStyle w:val="KeywordTok"/>
+        </w:rPr>
+        <w:t xml:space="preserve">h2</w:t>
+      </w:r>
+      <w:r>
+        <w:rPr>
+          <w:rStyle w:val="NormalTok"/>
+        </w:rPr>
+        <w:t xml:space="preserve">(</w:t>
+      </w:r>
+      <w:r>
+        <w:rPr>
+          <w:rStyle w:val="StringTok"/>
+        </w:rPr>
+        <w:t xml:space="preserve">"A Random Table"</w:t>
+      </w:r>
+      <w:r>
+        <w:rPr>
+          <w:rStyle w:val="NormalTok"/>
+        </w:rPr>
+        <w:t xml:space="preserve">),</w:t>
+      </w:r>
+      <w:r>
+        <w:br w:type="textWrapping"/>
+      </w:r>
+      <w:r>
+        <w:rPr>
+          <w:rStyle w:val="NormalTok"/>
+        </w:rPr>
+        <w:t xml:space="preserve">  </w:t>
+      </w:r>
+      <w:r>
+        <w:rPr>
+          <w:rStyle w:val="KeywordTok"/>
+        </w:rPr>
+        <w:t xml:space="preserve">tableOutput</w:t>
+      </w:r>
+      <w:r>
+        <w:rPr>
+          <w:rStyle w:val="NormalTok"/>
+        </w:rPr>
+        <w:t xml:space="preserve">(</w:t>
+      </w:r>
+      <w:r>
+        <w:rPr>
+          <w:rStyle w:val="StringTok"/>
+        </w:rPr>
+        <w:t xml:space="preserve">"table"</w:t>
+      </w:r>
+      <w:r>
+        <w:rPr>
+          <w:rStyle w:val="NormalTok"/>
+        </w:rPr>
+        <w:t xml:space="preserve">),</w:t>
+      </w:r>
+      <w:r>
+        <w:br w:type="textWrapping"/>
+      </w:r>
+      <w:r>
+        <w:rPr>
+          <w:rStyle w:val="NormalTok"/>
+        </w:rPr>
+        <w:t xml:space="preserve">  </w:t>
+      </w:r>
+      <w:r>
+        <w:rPr>
+          <w:rStyle w:val="KeywordTok"/>
+        </w:rPr>
+        <w:t xml:space="preserve">h2</w:t>
+      </w:r>
+      <w:r>
+        <w:rPr>
+          <w:rStyle w:val="NormalTok"/>
+        </w:rPr>
+        <w:t xml:space="preserve">(</w:t>
+      </w:r>
+      <w:r>
+        <w:rPr>
+          <w:rStyle w:val="StringTok"/>
+        </w:rPr>
+        <w:t xml:space="preserve">"A Random Text"</w:t>
+      </w:r>
+      <w:r>
+        <w:rPr>
+          <w:rStyle w:val="NormalTok"/>
+        </w:rPr>
+        <w:t xml:space="preserve">),</w:t>
+      </w:r>
+      <w:r>
+        <w:br w:type="textWrapping"/>
+      </w:r>
+      <w:r>
+        <w:rPr>
+          <w:rStyle w:val="NormalTok"/>
+        </w:rPr>
+        <w:t xml:space="preserve">  </w:t>
+      </w:r>
+      <w:r>
+        <w:rPr>
+          <w:rStyle w:val="KeywordTok"/>
+        </w:rPr>
+        <w:t xml:space="preserve">tableOutput</w:t>
+      </w:r>
+      <w:r>
+        <w:rPr>
+          <w:rStyle w:val="NormalTok"/>
+        </w:rPr>
+        <w:t xml:space="preserve">(</w:t>
+      </w:r>
+      <w:r>
+        <w:rPr>
+          <w:rStyle w:val="StringTok"/>
+        </w:rPr>
+        <w:t xml:space="preserve">"text"</w:t>
+      </w:r>
+      <w:r>
+        <w:rPr>
+          <w:rStyle w:val="NormalTok"/>
+        </w:rPr>
+        <w:t xml:space="preserve">)</w:t>
+      </w:r>
+      <w:r>
+        <w:br w:type="textWrapping"/>
+      </w:r>
+      <w:r>
+        <w:rPr>
+          <w:rStyle w:val="NormalTok"/>
+        </w:rPr>
+        <w:t xml:space="preserve">)</w:t>
+      </w:r>
+      <w:r>
+        <w:br w:type="textWrapping"/>
+      </w:r>
+      <w:r>
+        <w:br w:type="textWrapping"/>
+      </w:r>
+      <w:r>
+        <w:rPr>
+          <w:rStyle w:val="NormalTok"/>
+        </w:rPr>
+        <w:t xml:space="preserve">server &lt;-</w:t>
+      </w:r>
+      <w:r>
+        <w:rPr>
+          <w:rStyle w:val="StringTok"/>
+        </w:rPr>
+        <w:t xml:space="preserve"> </w:t>
+      </w:r>
+      <w:r>
+        <w:rPr>
+          <w:rStyle w:val="ControlFlowTok"/>
+        </w:rPr>
+        <w:t xml:space="preserve">function</w:t>
+      </w:r>
+      <w:r>
+        <w:rPr>
+          <w:rStyle w:val="NormalTok"/>
+        </w:rPr>
+        <w:t xml:space="preserve">(input, output, session) {</w:t>
+      </w:r>
+      <w:r>
+        <w:br w:type="textWrapping"/>
+      </w:r>
+      <w:r>
+        <w:rPr>
+          <w:rStyle w:val="NormalTok"/>
+        </w:rPr>
+        <w:t xml:space="preserve">  output</w:t>
+      </w:r>
+      <w:r>
+        <w:rPr>
+          <w:rStyle w:val="OperatorTok"/>
+        </w:rPr>
+        <w:t xml:space="preserve">$</w:t>
+      </w:r>
+      <w:r>
+        <w:rPr>
+          <w:rStyle w:val="NormalTok"/>
+        </w:rPr>
+        <w:t xml:space="preserve">image &lt;-</w:t>
+      </w:r>
+      <w:r>
+        <w:rPr>
+          <w:rStyle w:val="StringTok"/>
+        </w:rPr>
+        <w:t xml:space="preserve"> </w:t>
+      </w:r>
+      <w:r>
+        <w:rPr>
+          <w:rStyle w:val="KeywordTok"/>
+        </w:rPr>
+        <w:t xml:space="preserve">renderImage</w:t>
+      </w:r>
+      <w:r>
+        <w:rPr>
+          <w:rStyle w:val="NormalTok"/>
+        </w:rPr>
+        <w:t xml:space="preserve">({</w:t>
+      </w:r>
+      <w:r>
+        <w:br w:type="textWrapping"/>
+      </w:r>
+      <w:r>
+        <w:rPr>
+          <w:rStyle w:val="NormalTok"/>
+        </w:rPr>
+        <w:t xml:space="preserve">    </w:t>
+      </w:r>
+      <w:r>
+        <w:rPr>
+          <w:rStyle w:val="KeywordTok"/>
+        </w:rPr>
+        <w:t xml:space="preserve">random_image</w:t>
+      </w:r>
+      <w:r>
+        <w:rPr>
+          <w:rStyle w:val="NormalTok"/>
+        </w:rPr>
+        <w:t xml:space="preserve">()</w:t>
+      </w:r>
+      <w:r>
+        <w:br w:type="textWrapping"/>
+      </w:r>
+      <w:r>
+        <w:rPr>
+          <w:rStyle w:val="NormalTok"/>
+        </w:rPr>
+        <w:t xml:space="preserve">  })</w:t>
+      </w:r>
+      <w:r>
+        <w:br w:type="textWrapping"/>
+      </w:r>
+      <w:r>
+        <w:rPr>
+          <w:rStyle w:val="NormalTok"/>
+        </w:rPr>
+        <w:t xml:space="preserve">  output</w:t>
+      </w:r>
+      <w:r>
+        <w:rPr>
+          <w:rStyle w:val="OperatorTok"/>
+        </w:rPr>
+        <w:t xml:space="preserve">$</w:t>
+      </w:r>
+      <w:r>
+        <w:rPr>
+          <w:rStyle w:val="NormalTok"/>
+        </w:rPr>
+        <w:t xml:space="preserve">plot &lt;-</w:t>
+      </w:r>
+      <w:r>
+        <w:rPr>
+          <w:rStyle w:val="StringTok"/>
+        </w:rPr>
+        <w:t xml:space="preserve"> </w:t>
+      </w:r>
+      <w:r>
+        <w:rPr>
+          <w:rStyle w:val="KeywordTok"/>
+        </w:rPr>
+        <w:t xml:space="preserve">renderPlot</w:t>
+      </w:r>
+      <w:r>
+        <w:rPr>
+          <w:rStyle w:val="NormalTok"/>
+        </w:rPr>
+        <w:t xml:space="preserve">({</w:t>
+      </w:r>
+      <w:r>
+        <w:br w:type="textWrapping"/>
+      </w:r>
+      <w:r>
+        <w:rPr>
+          <w:rStyle w:val="NormalTok"/>
+        </w:rPr>
+        <w:t xml:space="preserve">    </w:t>
+      </w:r>
+      <w:r>
+        <w:rPr>
+          <w:rStyle w:val="KeywordTok"/>
+        </w:rPr>
+        <w:t xml:space="preserve">random_ggplot</w:t>
+      </w:r>
+      <w:r>
+        <w:rPr>
+          <w:rStyle w:val="NormalTok"/>
+        </w:rPr>
+        <w:t xml:space="preserve">()</w:t>
+      </w:r>
+      <w:r>
+        <w:br w:type="textWrapping"/>
+      </w:r>
+      <w:r>
+        <w:rPr>
+          <w:rStyle w:val="NormalTok"/>
+        </w:rPr>
+        <w:t xml:space="preserve">  })</w:t>
+      </w:r>
+      <w:r>
+        <w:br w:type="textWrapping"/>
+      </w:r>
+      <w:r>
+        <w:rPr>
+          <w:rStyle w:val="NormalTok"/>
+        </w:rPr>
+        <w:t xml:space="preserve">  output</w:t>
+      </w:r>
+      <w:r>
+        <w:rPr>
+          <w:rStyle w:val="OperatorTok"/>
+        </w:rPr>
+        <w:t xml:space="preserve">$</w:t>
+      </w:r>
+      <w:r>
+        <w:rPr>
+          <w:rStyle w:val="NormalTok"/>
+        </w:rPr>
+        <w:t xml:space="preserve">print &lt;-</w:t>
+      </w:r>
+      <w:r>
+        <w:rPr>
+          <w:rStyle w:val="StringTok"/>
+        </w:rPr>
+        <w:t xml:space="preserve"> </w:t>
+      </w:r>
+      <w:r>
+        <w:rPr>
+          <w:rStyle w:val="KeywordTok"/>
+        </w:rPr>
+        <w:t xml:space="preserve">renderPrint</w:t>
+      </w:r>
+      <w:r>
+        <w:rPr>
+          <w:rStyle w:val="NormalTok"/>
+        </w:rPr>
+        <w:t xml:space="preserve">({</w:t>
+      </w:r>
+      <w:r>
+        <w:br w:type="textWrapping"/>
+      </w:r>
+      <w:r>
+        <w:rPr>
+          <w:rStyle w:val="NormalTok"/>
+        </w:rPr>
+        <w:t xml:space="preserve">    </w:t>
+      </w:r>
+      <w:r>
+        <w:rPr>
+          <w:rStyle w:val="KeywordTok"/>
+        </w:rPr>
+        <w:t xml:space="preserve">random_print</w:t>
+      </w:r>
+      <w:r>
+        <w:rPr>
+          <w:rStyle w:val="NormalTok"/>
+        </w:rPr>
+        <w:t xml:space="preserve">(</w:t>
+      </w:r>
+      <w:r>
+        <w:rPr>
+          <w:rStyle w:val="StringTok"/>
+        </w:rPr>
+        <w:t xml:space="preserve">"model"</w:t>
+      </w:r>
+      <w:r>
+        <w:rPr>
+          <w:rStyle w:val="NormalTok"/>
+        </w:rPr>
+        <w:t xml:space="preserve">)</w:t>
+      </w:r>
+      <w:r>
+        <w:br w:type="textWrapping"/>
+      </w:r>
+      <w:r>
+        <w:rPr>
+          <w:rStyle w:val="NormalTok"/>
+        </w:rPr>
+        <w:t xml:space="preserve">  })</w:t>
+      </w:r>
+      <w:r>
+        <w:br w:type="textWrapping"/>
+      </w:r>
+      <w:r>
+        <w:rPr>
+          <w:rStyle w:val="NormalTok"/>
+        </w:rPr>
+        <w:t xml:space="preserve">  output</w:t>
+      </w:r>
+      <w:r>
+        <w:rPr>
+          <w:rStyle w:val="OperatorTok"/>
+        </w:rPr>
+        <w:t xml:space="preserve">$</w:t>
+      </w:r>
+      <w:r>
+        <w:rPr>
+          <w:rStyle w:val="NormalTok"/>
+        </w:rPr>
+        <w:t xml:space="preserve">table &lt;-</w:t>
+      </w:r>
+      <w:r>
+        <w:rPr>
+          <w:rStyle w:val="StringTok"/>
+        </w:rPr>
+        <w:t xml:space="preserve"> </w:t>
+      </w:r>
+      <w:r>
+        <w:rPr>
+          <w:rStyle w:val="KeywordTok"/>
+        </w:rPr>
+        <w:t xml:space="preserve">renderTable</w:t>
+      </w:r>
+      <w:r>
+        <w:rPr>
+          <w:rStyle w:val="NormalTok"/>
+        </w:rPr>
+        <w:t xml:space="preserve">({</w:t>
+      </w:r>
+      <w:r>
+        <w:br w:type="textWrapping"/>
+      </w:r>
+      <w:r>
+        <w:rPr>
+          <w:rStyle w:val="NormalTok"/>
+        </w:rPr>
+        <w:t xml:space="preserve">    </w:t>
+      </w:r>
+      <w:r>
+        <w:rPr>
+          <w:rStyle w:val="KeywordTok"/>
+        </w:rPr>
+        <w:t xml:space="preserve">random_table</w:t>
+      </w:r>
+      <w:r>
+        <w:rPr>
+          <w:rStyle w:val="NormalTok"/>
+        </w:rPr>
+        <w:t xml:space="preserve">(</w:t>
+      </w:r>
+      <w:r>
+        <w:rPr>
+          <w:rStyle w:val="DecValTok"/>
+        </w:rPr>
+        <w:t xml:space="preserve">10</w:t>
+      </w:r>
+      <w:r>
+        <w:rPr>
+          <w:rStyle w:val="NormalTok"/>
+        </w:rPr>
+        <w:t xml:space="preserve">, </w:t>
+      </w:r>
+      <w:r>
+        <w:rPr>
+          <w:rStyle w:val="DecValTok"/>
+        </w:rPr>
+        <w:t xml:space="preserve">5</w:t>
+      </w:r>
+      <w:r>
+        <w:rPr>
+          <w:rStyle w:val="NormalTok"/>
+        </w:rPr>
+        <w:t xml:space="preserve">)</w:t>
+      </w:r>
+      <w:r>
+        <w:br w:type="textWrapping"/>
+      </w:r>
+      <w:r>
+        <w:rPr>
+          <w:rStyle w:val="NormalTok"/>
+        </w:rPr>
+        <w:t xml:space="preserve">  })</w:t>
+      </w:r>
+      <w:r>
+        <w:br w:type="textWrapping"/>
+      </w:r>
+      <w:r>
+        <w:rPr>
+          <w:rStyle w:val="NormalTok"/>
+        </w:rPr>
+        <w:t xml:space="preserve">  output</w:t>
+      </w:r>
+      <w:r>
+        <w:rPr>
+          <w:rStyle w:val="OperatorTok"/>
+        </w:rPr>
+        <w:t xml:space="preserve">$</w:t>
+      </w:r>
+      <w:r>
+        <w:rPr>
+          <w:rStyle w:val="NormalTok"/>
+        </w:rPr>
+        <w:t xml:space="preserve">text &lt;-</w:t>
+      </w:r>
+      <w:r>
+        <w:rPr>
+          <w:rStyle w:val="StringTok"/>
+        </w:rPr>
+        <w:t xml:space="preserve"> </w:t>
+      </w:r>
+      <w:r>
+        <w:rPr>
+          <w:rStyle w:val="KeywordTok"/>
+        </w:rPr>
+        <w:t xml:space="preserve">renderText</w:t>
+      </w:r>
+      <w:r>
+        <w:rPr>
+          <w:rStyle w:val="NormalTok"/>
+        </w:rPr>
+        <w:t xml:space="preserve">({</w:t>
+      </w:r>
+      <w:r>
+        <w:br w:type="textWrapping"/>
+      </w:r>
+      <w:r>
+        <w:rPr>
+          <w:rStyle w:val="NormalTok"/>
+        </w:rPr>
+        <w:t xml:space="preserve">    </w:t>
+      </w:r>
+      <w:r>
+        <w:rPr>
+          <w:rStyle w:val="KeywordTok"/>
+        </w:rPr>
+        <w:t xml:space="preserve">random_text</w:t>
+      </w:r>
+      <w:r>
+        <w:rPr>
+          <w:rStyle w:val="NormalTok"/>
+        </w:rPr>
+        <w:t xml:space="preserve">(</w:t>
+      </w:r>
+      <w:r>
+        <w:rPr>
+          <w:rStyle w:val="DataTypeTok"/>
+        </w:rPr>
+        <w:t xml:space="preserve">nwords =</w:t>
+      </w:r>
+      <w:r>
+        <w:rPr>
+          <w:rStyle w:val="NormalTok"/>
+        </w:rPr>
+        <w:t xml:space="preserve"> </w:t>
+      </w:r>
+      <w:r>
+        <w:rPr>
+          <w:rStyle w:val="DecValTok"/>
+        </w:rPr>
+        <w:t xml:space="preserve">50</w:t>
+      </w:r>
+      <w:r>
+        <w:rPr>
+          <w:rStyle w:val="NormalTok"/>
+        </w:rPr>
+        <w:t xml:space="preserve">)</w:t>
+      </w:r>
+      <w:r>
+        <w:br w:type="textWrapping"/>
+      </w:r>
+      <w:r>
+        <w:rPr>
+          <w:rStyle w:val="NormalTok"/>
+        </w:rPr>
+        <w:t xml:space="preserve">  })</w:t>
+      </w:r>
+      <w:r>
+        <w:br w:type="textWrapping"/>
+      </w:r>
+      <w:r>
+        <w:rPr>
+          <w:rStyle w:val="NormalTok"/>
+        </w:rPr>
+        <w:t xml:space="preserve">}</w:t>
+      </w:r>
+      <w:r>
+        <w:br w:type="textWrapping"/>
+      </w:r>
+      <w:r>
+        <w:rPr>
+          <w:rStyle w:val="KeywordTok"/>
+        </w:rPr>
+        <w:t xml:space="preserve">shinyApp</w:t>
+      </w:r>
+      <w:r>
+        <w:rPr>
+          <w:rStyle w:val="NormalTok"/>
+        </w:rPr>
+        <w:t xml:space="preserve">(ui, server)</w:t>
+      </w:r>
+    </w:p>
+    <w:p>
+      <w:pPr>
+        <w:pStyle w:val="FirstParagraph"/>
+      </w:pPr>
+      <w:r>
+        <w:t xml:space="preserve">Try running the above code to produce your</w:t>
+      </w:r>
+      <w:r>
+        <w:t xml:space="preserve"> </w:t>
+      </w:r>
+      <w:r>
+        <w:t xml:space="preserve">“</w:t>
+      </w:r>
+      <w:r>
+        <w:t xml:space="preserve">random</w:t>
+      </w:r>
+      <w:r>
+        <w:t xml:space="preserve">”</w:t>
+      </w:r>
+      <w:r>
+        <w:t xml:space="preserve"> </w:t>
+      </w:r>
+      <w:r>
+        <w:t xml:space="preserve">user-interface. The start to modify it to what you might want. e.g. with a drop down menu, or click boxes etc. The</w:t>
+      </w:r>
+      <w:r>
+        <w:t xml:space="preserve"> </w:t>
+      </w:r>
+      <w:r>
+        <w:rPr>
+          <w:rStyle w:val="VerbatimChar"/>
+        </w:rPr>
+        <w:t xml:space="preserve">shinipsum</w:t>
+      </w:r>
+      <w:r>
+        <w:t xml:space="preserve"> </w:t>
+      </w:r>
+      <w:r>
+        <w:t xml:space="preserve">does not allow you to display a random</w:t>
+      </w:r>
+      <w:r>
+        <w:t xml:space="preserve"> </w:t>
+      </w:r>
+      <w:r>
+        <w:rPr>
+          <w:rStyle w:val="VerbatimChar"/>
+        </w:rPr>
+        <w:t xml:space="preserve">leaflet</w:t>
+      </w:r>
+      <w:r>
+        <w:t xml:space="preserve"> </w:t>
+      </w:r>
+      <w:r>
+        <w:t xml:space="preserve">map, but hopefully it will give you a feel for how to assemble the user interface. The</w:t>
+      </w:r>
+      <w:r>
+        <w:t xml:space="preserve"> </w:t>
+      </w:r>
+      <w:r>
+        <w:rPr>
+          <w:rStyle w:val="VerbatimChar"/>
+        </w:rPr>
+        <w:t xml:space="preserve">shinipsum</w:t>
+      </w:r>
+      <w:r>
+        <w:t xml:space="preserve"> </w:t>
+      </w:r>
+      <w:r>
+        <w:t xml:space="preserve">package also has options to display a random</w:t>
+      </w:r>
+      <w:r>
+        <w:t xml:space="preserve"> </w:t>
+      </w:r>
+      <w:r>
+        <w:rPr>
+          <w:rStyle w:val="VerbatimChar"/>
+        </w:rPr>
+        <w:t xml:space="preserve">ggplotly</w:t>
+      </w:r>
+      <w:r>
+        <w:t xml:space="preserve"> </w:t>
+      </w:r>
+      <w:r>
+        <w:t xml:space="preserve">graph and random data-table display (requires</w:t>
+      </w:r>
+      <w:r>
+        <w:t xml:space="preserve"> </w:t>
+      </w:r>
+      <w:r>
+        <w:rPr>
+          <w:rStyle w:val="VerbatimChar"/>
+        </w:rPr>
+        <w:t xml:space="preserve">ggplotly</w:t>
+      </w:r>
+      <w:r>
+        <w:t xml:space="preserve"> </w:t>
+      </w:r>
+      <w:r>
+        <w:t xml:space="preserve">and</w:t>
+      </w:r>
+      <w:r>
+        <w:t xml:space="preserve"> </w:t>
+      </w:r>
+      <w:r>
+        <w:rPr>
+          <w:rStyle w:val="VerbatimChar"/>
+        </w:rPr>
+        <w:t xml:space="preserve">DT</w:t>
+      </w:r>
+      <w:r>
+        <w:t xml:space="preserve"> </w:t>
+      </w:r>
+      <w:r>
+        <w:t xml:space="preserve">packages).</w:t>
+      </w:r>
+    </w:p>
+    <w:p>
+      <w:pPr>
+        <w:pStyle w:val="Heading2"/>
+      </w:pPr>
+      <w:bookmarkStart w:id="30" w:name="coding-the-server"/>
+      <w:bookmarkEnd w:id="30"/>
+      <w:r>
+        <w:t xml:space="preserve">5. Coding the server</w:t>
+      </w:r>
+    </w:p>
+    <w:p>
+      <w:pPr>
+        <w:pStyle w:val="FirstParagraph"/>
+      </w:pPr>
+      <w:r>
+        <w:t xml:space="preserve">You will find it easiest to code different parts of the server backend as separate R scripts, to check that they work correctly outside of</w:t>
+      </w:r>
+      <w:r>
+        <w:t xml:space="preserve"> </w:t>
+      </w:r>
+      <w:r>
+        <w:rPr>
+          <w:rStyle w:val="VerbatimChar"/>
+        </w:rPr>
+        <w:t xml:space="preserve">shiny</w:t>
+      </w:r>
+      <w:r>
+        <w:t xml:space="preserve">, read any input data files etc. Sometimes you might be able to use the</w:t>
+      </w:r>
+      <w:r>
+        <w:t xml:space="preserve"> </w:t>
+      </w:r>
+      <w:r>
+        <w:rPr>
+          <w:rStyle w:val="VerbatimChar"/>
+        </w:rPr>
+        <w:t xml:space="preserve">source</w:t>
+      </w:r>
+      <w:r>
+        <w:t xml:space="preserve"> </w:t>
+      </w:r>
+      <w:r>
+        <w:t xml:space="preserve">command near the top of your</w:t>
+      </w:r>
+      <w:r>
+        <w:t xml:space="preserve"> </w:t>
+      </w:r>
+      <w:r>
+        <w:rPr>
+          <w:rStyle w:val="VerbatimChar"/>
+        </w:rPr>
+        <w:t xml:space="preserve">app.R</w:t>
+      </w:r>
+      <w:r>
+        <w:t xml:space="preserve"> </w:t>
+      </w:r>
+      <w:r>
+        <w:t xml:space="preserve">script, so that you can keep your main code uncluttered, especially if you want to put your own user-written functions into separate files. We did something similar in the first practical on oystercatchers, where most of you put the</w:t>
+      </w:r>
+      <w:r>
+        <w:t xml:space="preserve"> </w:t>
+      </w:r>
+      <w:r>
+        <w:rPr>
+          <w:rStyle w:val="VerbatimChar"/>
+        </w:rPr>
+        <w:t xml:space="preserve">multiplot</w:t>
+      </w:r>
+      <w:r>
+        <w:t xml:space="preserve"> </w:t>
+      </w:r>
+      <w:r>
+        <w:t xml:space="preserve">function into a separate R script called</w:t>
+      </w:r>
+      <w:r>
+        <w:t xml:space="preserve"> </w:t>
+      </w:r>
+      <w:r>
+        <w:rPr>
+          <w:rStyle w:val="VerbatimChar"/>
+        </w:rPr>
+        <w:t xml:space="preserve">multiplot.R</w:t>
+      </w:r>
+      <w:r>
+        <w:t xml:space="preserve"> </w:t>
+      </w:r>
+      <w:r>
+        <w:t xml:space="preserve">which you were able to source from the start of your analysis, without cluttering up your main code for the oystercatcher analysis.</w:t>
+      </w:r>
+    </w:p>
+    <w:p>
+      <w:pPr>
+        <w:pStyle w:val="Heading2"/>
+      </w:pPr>
+      <w:bookmarkStart w:id="31" w:name="good-coding-practice"/>
+      <w:bookmarkEnd w:id="31"/>
+      <w:r>
+        <w:t xml:space="preserve">6. Good coding practice</w:t>
+      </w:r>
+    </w:p>
+    <w:p>
+      <w:pPr>
+        <w:pStyle w:val="FirstParagraph"/>
+      </w:pPr>
+      <w:r>
+        <w:t xml:space="preserve">It is worth using a consistent coding style, as it reduces errors and makes it easier to spot mistakes. Here are a few hints:</w:t>
+      </w:r>
+    </w:p>
+    <w:p>
+      <w:pPr>
+        <w:pStyle w:val="Heading3"/>
+      </w:pPr>
+      <w:bookmarkStart w:id="32" w:name="object-names"/>
+      <w:bookmarkEnd w:id="32"/>
+      <w:r>
+        <w:t xml:space="preserve">6.1 Object names</w:t>
+      </w:r>
+    </w:p>
+    <w:p>
+      <w:pPr>
+        <w:pStyle w:val="FirstParagraph"/>
+      </w:pPr>
+      <w:r>
+        <w:t xml:space="preserve">Moderate length names, that are clear and accurately describe what the object contains or what it does are best. Variables using</w:t>
+      </w:r>
+      <w:r>
+        <w:t xml:space="preserve"> </w:t>
+      </w:r>
+      <w:r>
+        <w:rPr>
+          <w:rStyle w:val="VerbatimChar"/>
+        </w:rPr>
+        <w:t xml:space="preserve">snake_case</w:t>
+      </w:r>
+      <w:r>
+        <w:t xml:space="preserve"> </w:t>
+      </w:r>
+      <w:r>
+        <w:t xml:space="preserve">are usually easier to read than</w:t>
+      </w:r>
+      <w:r>
+        <w:t xml:space="preserve"> </w:t>
+      </w:r>
+      <w:r>
+        <w:rPr>
+          <w:rStyle w:val="VerbatimChar"/>
+        </w:rPr>
+        <w:t xml:space="preserve">CamelCase</w:t>
+      </w:r>
+      <w:r>
+        <w:t xml:space="preserve">.</w:t>
+      </w:r>
+    </w:p>
+    <w:p>
+      <w:pPr>
+        <w:pStyle w:val="SourceCode"/>
+      </w:pPr>
+      <w:r>
+        <w:rPr>
+          <w:rStyle w:val="VerbatimChar"/>
+        </w:rPr>
+        <w:t xml:space="preserve"># Good</w:t>
+      </w:r>
+      <w:r>
+        <w:br w:type="textWrapping"/>
+      </w:r>
+      <w:r>
+        <w:rPr>
+          <w:rStyle w:val="VerbatimChar"/>
+        </w:rPr>
+        <w:t xml:space="preserve">total_sheep</w:t>
+      </w:r>
+      <w:r>
+        <w:br w:type="textWrapping"/>
+      </w:r>
+      <w:r>
+        <w:rPr>
+          <w:rStyle w:val="VerbatimChar"/>
+        </w:rPr>
+        <w:t xml:space="preserve">population_size</w:t>
+      </w:r>
+      <w:r>
+        <w:br w:type="textWrapping"/>
+      </w:r>
+      <w:r>
+        <w:rPr>
+          <w:rStyle w:val="VerbatimChar"/>
+        </w:rPr>
+        <w:t xml:space="preserve">soil_type</w:t>
+      </w:r>
+      <w:r>
+        <w:br w:type="textWrapping"/>
+      </w:r>
+      <w:r>
+        <w:rPr>
+          <w:rStyle w:val="VerbatimChar"/>
+        </w:rPr>
+        <w:t xml:space="preserve">calc_rainfall  # This is obviously a function rather than a variable</w:t>
+      </w:r>
+      <w:r>
+        <w:br w:type="textWrapping"/>
+      </w:r>
+      <w:r>
+        <w:rPr>
+          <w:rStyle w:val="VerbatimChar"/>
+        </w:rPr>
+        <w:t xml:space="preserve">plot_rivers    # A function, similar to the multiplot example</w:t>
+      </w:r>
+      <w:r>
+        <w:br w:type="textWrapping"/>
+      </w:r>
+      <w:r>
+        <w:rPr>
+          <w:rStyle w:val="VerbatimChar"/>
+        </w:rPr>
+        <w:t xml:space="preserve"/>
+      </w:r>
+      <w:r>
+        <w:br w:type="textWrapping"/>
+      </w:r>
+      <w:r>
+        <w:rPr>
+          <w:rStyle w:val="VerbatimChar"/>
+        </w:rPr>
+        <w:t xml:space="preserve"># Bad</w:t>
+      </w:r>
+      <w:r>
+        <w:br w:type="textWrapping"/>
+      </w:r>
+      <w:r>
+        <w:rPr>
+          <w:rStyle w:val="VerbatimChar"/>
+        </w:rPr>
+        <w:t xml:space="preserve">tmp # I will admit guilt on this one!</w:t>
+      </w:r>
+      <w:r>
+        <w:br w:type="textWrapping"/>
+      </w:r>
+      <w:r>
+        <w:rPr>
+          <w:rStyle w:val="VerbatimChar"/>
+        </w:rPr>
+        <w:t xml:space="preserve">TotSheep</w:t>
+      </w:r>
+      <w:r>
+        <w:br w:type="textWrapping"/>
+      </w:r>
+      <w:r>
+        <w:rPr>
+          <w:rStyle w:val="VerbatimChar"/>
+        </w:rPr>
+        <w:t xml:space="preserve">PopulationNO</w:t>
+      </w:r>
+      <w:r>
+        <w:br w:type="textWrapping"/>
+      </w:r>
+      <w:r>
+        <w:rPr>
+          <w:rStyle w:val="VerbatimChar"/>
+        </w:rPr>
+        <w:t xml:space="preserve">Rainfall_Amount</w:t>
+      </w:r>
+      <w:r>
+        <w:br w:type="textWrapping"/>
+      </w:r>
+      <w:r>
+        <w:rPr>
+          <w:rStyle w:val="VerbatimChar"/>
+        </w:rPr>
+        <w:t xml:space="preserve">stagnohumic_gley_soil_per_ha</w:t>
+      </w:r>
+    </w:p>
+    <w:p>
+      <w:pPr>
+        <w:pStyle w:val="Heading3"/>
+      </w:pPr>
+      <w:bookmarkStart w:id="33" w:name="comments"/>
+      <w:bookmarkEnd w:id="33"/>
+      <w:r>
+        <w:t xml:space="preserve">6.2 Comments</w:t>
+      </w:r>
+    </w:p>
+    <w:p>
+      <w:pPr>
+        <w:pStyle w:val="FirstParagraph"/>
+      </w:pPr>
+      <w:r>
+        <w:t xml:space="preserve">Good comments are succinct but add to the clarity of the code. Use of good variable and function names helps to make the code partially self-documentating, but you will always need comments to remind both yourself and others what you did. Imagine you will be readiing the code in 6, 12 or 18 months time. Will you still be able to understand what it says? I have sometimes looked at old code that I have written a year earlier and puzzled about it. Also remember that if you end a comment with</w:t>
+      </w:r>
+      <w:r>
+        <w:t xml:space="preserve"> </w:t>
+      </w:r>
+      <w:r>
+        <w:rPr>
+          <w:rStyle w:val="VerbatimChar"/>
+        </w:rPr>
+        <w:t xml:space="preserve">####</w:t>
+      </w:r>
+      <w:r>
+        <w:t xml:space="preserve"> </w:t>
+      </w:r>
+      <w:r>
+        <w:t xml:space="preserve">or</w:t>
+      </w:r>
+      <w:r>
+        <w:t xml:space="preserve"> </w:t>
+      </w:r>
+      <w:r>
+        <w:rPr>
+          <w:rStyle w:val="VerbatimChar"/>
+        </w:rPr>
+        <w:t xml:space="preserve">----</w:t>
+      </w:r>
+      <w:r>
+        <w:t xml:space="preserve"> </w:t>
+      </w:r>
+      <w:r>
+        <w:t xml:space="preserve">you automatically create a table of contents to help you navigate your code. You can put long comments on a series of separate lines, moderate ones on a single line, or very short ones on the same line as code. Leave a space between the</w:t>
+      </w:r>
+      <w:r>
+        <w:t xml:space="preserve"> </w:t>
+      </w:r>
+      <w:r>
+        <w:rPr>
+          <w:rStyle w:val="VerbatimChar"/>
+        </w:rPr>
+        <w:t xml:space="preserve">#</w:t>
+      </w:r>
+      <w:r>
+        <w:t xml:space="preserve"> </w:t>
+      </w:r>
+      <w:r>
+        <w:t xml:space="preserve">symbol and the comment, so that you can easily use the</w:t>
+      </w:r>
+      <w:r>
+        <w:t xml:space="preserve"> </w:t>
+      </w:r>
+      <w:r>
+        <w:rPr>
+          <w:b/>
+        </w:rPr>
+        <w:t xml:space="preserve">CTRL-Shift-C</w:t>
+      </w:r>
+      <w:r>
+        <w:t xml:space="preserve"> </w:t>
+      </w:r>
+      <w:r>
+        <w:t xml:space="preserve">keyboard shortcut to comment and uncomment blocks of text. Try to avoid comments more than 80 columns wide as they will not print or display as easily. You can set RStudio to display an 80 column guideline.</w:t>
+      </w:r>
+    </w:p>
+    <w:p>
+      <w:pPr>
+        <w:pStyle w:val="SourceCode"/>
+      </w:pPr>
+      <w:r>
+        <w:rPr>
+          <w:rStyle w:val="VerbatimChar"/>
+        </w:rPr>
+        <w:t xml:space="preserve"># Good</w:t>
+      </w:r>
+      <w:r>
+        <w:br w:type="textWrapping"/>
+      </w:r>
+      <w:r>
+        <w:rPr>
+          <w:rStyle w:val="VerbatimChar"/>
+        </w:rPr>
+        <w:t xml:space="preserve"># Read and clean raw soil data</w:t>
+      </w:r>
+      <w:r>
+        <w:br w:type="textWrapping"/>
+      </w:r>
+      <w:r>
+        <w:rPr>
+          <w:rStyle w:val="VerbatimChar"/>
+        </w:rPr>
+        <w:t xml:space="preserve"># Function to display river data with vector input ####</w:t>
+      </w:r>
+      <w:r>
+        <w:br w:type="textWrapping"/>
+      </w:r>
+      <w:r>
+        <w:rPr>
+          <w:rStyle w:val="VerbatimChar"/>
+        </w:rPr>
+        <w:t xml:space="preserve"># Next section reprocesses altitude data ----</w:t>
+      </w:r>
+      <w:r>
+        <w:br w:type="textWrapping"/>
+      </w:r>
+      <w:r>
+        <w:rPr>
+          <w:rStyle w:val="VerbatimChar"/>
+        </w:rPr>
+        <w:t xml:space="preserve"/>
+      </w:r>
+      <w:r>
+        <w:br w:type="textWrapping"/>
+      </w:r>
+      <w:r>
+        <w:rPr>
+          <w:rStyle w:val="VerbatimChar"/>
+        </w:rPr>
+        <w:t xml:space="preserve"># Next section of code derived from that published in Smith and Jones (2015)</w:t>
+      </w:r>
+      <w:r>
+        <w:br w:type="textWrapping"/>
+      </w:r>
+      <w:r>
+        <w:rPr>
+          <w:rStyle w:val="VerbatimChar"/>
+        </w:rPr>
+        <w:t xml:space="preserve"># in Journal of Exciting Ecology, 23, 1-10.</w:t>
+      </w:r>
+      <w:r>
+        <w:br w:type="textWrapping"/>
+      </w:r>
+      <w:r>
+        <w:rPr>
+          <w:rStyle w:val="VerbatimChar"/>
+        </w:rPr>
+        <w:t xml:space="preserve">grassland_type &lt;- vegetation_community[nvc_type] # National Vegetation Class</w:t>
+      </w:r>
+      <w:r>
+        <w:br w:type="textWrapping"/>
+      </w:r>
+      <w:r>
+        <w:rPr>
+          <w:rStyle w:val="VerbatimChar"/>
+        </w:rPr>
+        <w:t xml:space="preserve"/>
+      </w:r>
+      <w:r>
+        <w:br w:type="textWrapping"/>
+      </w:r>
+      <w:r>
+        <w:rPr>
+          <w:rStyle w:val="VerbatimChar"/>
+        </w:rPr>
+        <w:t xml:space="preserve"/>
+      </w:r>
+      <w:r>
+        <w:br w:type="textWrapping"/>
+      </w:r>
+      <w:r>
+        <w:rPr>
+          <w:rStyle w:val="VerbatimChar"/>
+        </w:rPr>
+        <w:t xml:space="preserve"># Bad</w:t>
+      </w:r>
+      <w:r>
+        <w:br w:type="textWrapping"/>
+      </w:r>
+      <w:r>
+        <w:rPr>
+          <w:rStyle w:val="VerbatimChar"/>
+        </w:rPr>
+        <w:t xml:space="preserve"># Sort out the data</w:t>
+      </w:r>
+      <w:r>
+        <w:br w:type="textWrapping"/>
+      </w:r>
+      <w:r>
+        <w:rPr>
+          <w:rStyle w:val="VerbatimChar"/>
+        </w:rPr>
+        <w:t xml:space="preserve"># Correct the errors earlier</w:t>
+      </w:r>
+      <w:r>
+        <w:br w:type="textWrapping"/>
+      </w:r>
+      <w:r>
+        <w:rPr>
+          <w:rStyle w:val="VerbatimChar"/>
+        </w:rPr>
+        <w:t xml:space="preserve"># Tidy up the data</w:t>
+      </w:r>
+      <w:r>
+        <w:br w:type="textWrapping"/>
+      </w:r>
+      <w:r>
+        <w:rPr>
+          <w:rStyle w:val="VerbatimChar"/>
+        </w:rPr>
+        <w:t xml:space="preserve">#Forgot to leave a space</w:t>
+      </w:r>
+      <w:r>
+        <w:br w:type="textWrapping"/>
+      </w:r>
+      <w:r>
+        <w:rPr>
+          <w:rStyle w:val="VerbatimChar"/>
+        </w:rPr>
+        <w:t xml:space="preserve"># Next section of code derived from paper published that describes use of vegetation types in ecology and is relevant for this study </w:t>
+      </w:r>
+      <w:r>
+        <w:br w:type="textWrapping"/>
+      </w:r>
+      <w:r>
+        <w:rPr>
+          <w:rStyle w:val="VerbatimChar"/>
+        </w:rPr>
+        <w:t xml:space="preserve">grassland_type &lt;- vegetation_community[nvc_type] # Assign grassland_type</w:t>
+      </w:r>
+    </w:p>
+    <w:p>
+      <w:pPr>
+        <w:pStyle w:val="Heading4"/>
+      </w:pPr>
+      <w:bookmarkStart w:id="34" w:name="spaces-assignments-and-indentation"/>
+      <w:bookmarkEnd w:id="34"/>
+      <w:r>
+        <w:t xml:space="preserve">6.3 Spaces, assignments and indentation</w:t>
+      </w:r>
+    </w:p>
+    <w:p>
+      <w:pPr>
+        <w:pStyle w:val="FirstParagraph"/>
+      </w:pPr>
+      <w:r>
+        <w:t xml:space="preserve">Good use of these relatively simple elements greatly improves readibility.</w:t>
+      </w:r>
+    </w:p>
+    <w:p>
+      <w:pPr>
+        <w:pStyle w:val="SourceCode"/>
+      </w:pPr>
+      <w:r>
+        <w:rPr>
+          <w:rStyle w:val="VerbatimChar"/>
+        </w:rPr>
+        <w:t xml:space="preserve"># Assignment</w:t>
+      </w:r>
+      <w:r>
+        <w:br w:type="textWrapping"/>
+      </w:r>
+      <w:r>
+        <w:rPr>
+          <w:rStyle w:val="VerbatimChar"/>
+        </w:rPr>
+        <w:t xml:space="preserve">rainfall &lt;- 25 # Good</w:t>
+      </w:r>
+      <w:r>
+        <w:br w:type="textWrapping"/>
+      </w:r>
+      <w:r>
+        <w:rPr>
+          <w:rStyle w:val="VerbatimChar"/>
+        </w:rPr>
+        <w:t xml:space="preserve">rainfall =  25 # Bad</w:t>
+      </w:r>
+      <w:r>
+        <w:br w:type="textWrapping"/>
+      </w:r>
+      <w:r>
+        <w:rPr>
+          <w:rStyle w:val="VerbatimChar"/>
+        </w:rPr>
+        <w:t xml:space="preserve">rainfall=25    # Bad</w:t>
+      </w:r>
+      <w:r>
+        <w:br w:type="textWrapping"/>
+      </w:r>
+      <w:r>
+        <w:rPr>
+          <w:rStyle w:val="VerbatimChar"/>
+        </w:rPr>
+        <w:t xml:space="preserve">rainfall&lt;- 25  # Bad</w:t>
+      </w:r>
+      <w:r>
+        <w:br w:type="textWrapping"/>
+      </w:r>
+      <w:r>
+        <w:rPr>
+          <w:rStyle w:val="VerbatimChar"/>
+        </w:rPr>
+        <w:t xml:space="preserve">rainfall  &lt;-25 # Bad</w:t>
+      </w:r>
+      <w:r>
+        <w:br w:type="textWrapping"/>
+      </w:r>
+      <w:r>
+        <w:rPr>
+          <w:rStyle w:val="VerbatimChar"/>
+        </w:rPr>
+        <w:t xml:space="preserve"/>
+      </w:r>
+      <w:r>
+        <w:br w:type="textWrapping"/>
+      </w:r>
+      <w:r>
+        <w:rPr>
+          <w:rStyle w:val="VerbatimChar"/>
+        </w:rPr>
+        <w:t xml:space="preserve"># If you have assignments for related code, allign the operators</w:t>
+      </w:r>
+      <w:r>
+        <w:br w:type="textWrapping"/>
+      </w:r>
+      <w:r>
+        <w:rPr>
+          <w:rStyle w:val="VerbatimChar"/>
+        </w:rPr>
+        <w:t xml:space="preserve"># Good</w:t>
+      </w:r>
+      <w:r>
+        <w:br w:type="textWrapping"/>
+      </w:r>
+      <w:r>
+        <w:rPr>
+          <w:rStyle w:val="VerbatimChar"/>
+        </w:rPr>
+        <w:t xml:space="preserve">sheep_per_ha  &lt;- 25</w:t>
+      </w:r>
+      <w:r>
+        <w:br w:type="textWrapping"/>
+      </w:r>
+      <w:r>
+        <w:rPr>
+          <w:rStyle w:val="VerbatimChar"/>
+        </w:rPr>
+        <w:t xml:space="preserve">cattle_per_ha &lt;- 8</w:t>
+      </w:r>
+      <w:r>
+        <w:br w:type="textWrapping"/>
+      </w:r>
+      <w:r>
+        <w:rPr>
+          <w:rStyle w:val="VerbatimChar"/>
+        </w:rPr>
+        <w:t xml:space="preserve">pigs_per_ha   &lt;- 2</w:t>
+      </w:r>
+      <w:r>
+        <w:br w:type="textWrapping"/>
+      </w:r>
+      <w:r>
+        <w:rPr>
+          <w:rStyle w:val="VerbatimChar"/>
+        </w:rPr>
+        <w:t xml:space="preserve"/>
+      </w:r>
+      <w:r>
+        <w:br w:type="textWrapping"/>
+      </w:r>
+      <w:r>
+        <w:rPr>
+          <w:rStyle w:val="VerbatimChar"/>
+        </w:rPr>
+        <w:t xml:space="preserve"/>
+      </w:r>
+      <w:r>
+        <w:br w:type="textWrapping"/>
+      </w:r>
+      <w:r>
+        <w:rPr>
+          <w:rStyle w:val="VerbatimChar"/>
+        </w:rPr>
+        <w:t xml:space="preserve"># Bad</w:t>
+      </w:r>
+      <w:r>
+        <w:br w:type="textWrapping"/>
+      </w:r>
+      <w:r>
+        <w:rPr>
+          <w:rStyle w:val="VerbatimChar"/>
+        </w:rPr>
+        <w:t xml:space="preserve">sheep_per_ha &lt;- 25</w:t>
+      </w:r>
+      <w:r>
+        <w:br w:type="textWrapping"/>
+      </w:r>
+      <w:r>
+        <w:rPr>
+          <w:rStyle w:val="VerbatimChar"/>
+        </w:rPr>
+        <w:t xml:space="preserve">cattle_per_ha &lt;- 8</w:t>
+      </w:r>
+      <w:r>
+        <w:br w:type="textWrapping"/>
+      </w:r>
+      <w:r>
+        <w:rPr>
+          <w:rStyle w:val="VerbatimChar"/>
+        </w:rPr>
+        <w:t xml:space="preserve">pigs_per_ha &lt;- 2</w:t>
+      </w:r>
+      <w:r>
+        <w:br w:type="textWrapping"/>
+      </w:r>
+      <w:r>
+        <w:rPr>
+          <w:rStyle w:val="VerbatimChar"/>
+        </w:rPr>
+        <w:t xml:space="preserve"/>
+      </w:r>
+      <w:r>
+        <w:br w:type="textWrapping"/>
+      </w:r>
+      <w:r>
+        <w:rPr>
+          <w:rStyle w:val="VerbatimChar"/>
+        </w:rPr>
+        <w:t xml:space="preserve"># Indent with 2 spaces in general</w:t>
+      </w:r>
+      <w:r>
+        <w:br w:type="textWrapping"/>
+      </w:r>
+      <w:r>
+        <w:rPr>
+          <w:rStyle w:val="VerbatimChar"/>
+        </w:rPr>
+        <w:t xml:space="preserve"># Good</w:t>
+      </w:r>
+      <w:r>
+        <w:br w:type="textWrapping"/>
+      </w:r>
+      <w:r>
+        <w:rPr>
+          <w:rStyle w:val="VerbatimChar"/>
+        </w:rPr>
+        <w:t xml:space="preserve">if (y &lt; 0 &amp;&amp; debug) {</w:t>
+      </w:r>
+      <w:r>
+        <w:br w:type="textWrapping"/>
+      </w:r>
+      <w:r>
+        <w:rPr>
+          <w:rStyle w:val="VerbatimChar"/>
+        </w:rPr>
+        <w:t xml:space="preserve">  message("Y is negative")</w:t>
+      </w:r>
+      <w:r>
+        <w:br w:type="textWrapping"/>
+      </w:r>
+      <w:r>
+        <w:rPr>
+          <w:rStyle w:val="VerbatimChar"/>
+        </w:rPr>
+        <w:t xml:space="preserve">}</w:t>
+      </w:r>
+      <w:r>
+        <w:br w:type="textWrapping"/>
+      </w:r>
+      <w:r>
+        <w:rPr>
+          <w:rStyle w:val="VerbatimChar"/>
+        </w:rPr>
+        <w:t xml:space="preserve"/>
+      </w:r>
+      <w:r>
+        <w:br w:type="textWrapping"/>
+      </w:r>
+      <w:r>
+        <w:rPr>
+          <w:rStyle w:val="VerbatimChar"/>
+        </w:rPr>
+        <w:t xml:space="preserve">if (y == 0) {</w:t>
+      </w:r>
+      <w:r>
+        <w:br w:type="textWrapping"/>
+      </w:r>
+      <w:r>
+        <w:rPr>
+          <w:rStyle w:val="VerbatimChar"/>
+        </w:rPr>
+        <w:t xml:space="preserve">  log(x)</w:t>
+      </w:r>
+      <w:r>
+        <w:br w:type="textWrapping"/>
+      </w:r>
+      <w:r>
+        <w:rPr>
+          <w:rStyle w:val="VerbatimChar"/>
+        </w:rPr>
+        <w:t xml:space="preserve">} else {</w:t>
+      </w:r>
+      <w:r>
+        <w:br w:type="textWrapping"/>
+      </w:r>
+      <w:r>
+        <w:rPr>
+          <w:rStyle w:val="VerbatimChar"/>
+        </w:rPr>
+        <w:t xml:space="preserve">  y ^ x</w:t>
+      </w:r>
+      <w:r>
+        <w:br w:type="textWrapping"/>
+      </w:r>
+      <w:r>
+        <w:rPr>
+          <w:rStyle w:val="VerbatimChar"/>
+        </w:rPr>
+        <w:t xml:space="preserve">}</w:t>
+      </w:r>
+      <w:r>
+        <w:br w:type="textWrapping"/>
+      </w:r>
+      <w:r>
+        <w:rPr>
+          <w:rStyle w:val="VerbatimChar"/>
+        </w:rPr>
+        <w:t xml:space="preserve"/>
+      </w:r>
+      <w:r>
+        <w:br w:type="textWrapping"/>
+      </w:r>
+      <w:r>
+        <w:rPr>
+          <w:rStyle w:val="VerbatimChar"/>
+        </w:rPr>
+        <w:t xml:space="preserve"># Bad: no indentation</w:t>
+      </w:r>
+      <w:r>
+        <w:br w:type="textWrapping"/>
+      </w:r>
+      <w:r>
+        <w:rPr>
+          <w:rStyle w:val="VerbatimChar"/>
+        </w:rPr>
+        <w:t xml:space="preserve">if (y &lt; 0 &amp;&amp; debug)</w:t>
+      </w:r>
+      <w:r>
+        <w:br w:type="textWrapping"/>
+      </w:r>
+      <w:r>
+        <w:rPr>
+          <w:rStyle w:val="VerbatimChar"/>
+        </w:rPr>
+        <w:t xml:space="preserve">message("Y is negative")</w:t>
+      </w:r>
+      <w:r>
+        <w:br w:type="textWrapping"/>
+      </w:r>
+      <w:r>
+        <w:rPr>
+          <w:rStyle w:val="VerbatimChar"/>
+        </w:rPr>
+        <w:t xml:space="preserve"/>
+      </w:r>
+      <w:r>
+        <w:br w:type="textWrapping"/>
+      </w:r>
+      <w:r>
+        <w:rPr>
+          <w:rStyle w:val="VerbatimChar"/>
+        </w:rPr>
+        <w:t xml:space="preserve"># Bad: curly { brackets scattered across too many lines</w:t>
+      </w:r>
+      <w:r>
+        <w:br w:type="textWrapping"/>
+      </w:r>
+      <w:r>
+        <w:rPr>
+          <w:rStyle w:val="VerbatimChar"/>
+        </w:rPr>
+        <w:t xml:space="preserve">if (y == 0)</w:t>
+      </w:r>
+      <w:r>
+        <w:br w:type="textWrapping"/>
+      </w:r>
+      <w:r>
+        <w:rPr>
+          <w:rStyle w:val="VerbatimChar"/>
+        </w:rPr>
+        <w:t xml:space="preserve">{</w:t>
+      </w:r>
+      <w:r>
+        <w:br w:type="textWrapping"/>
+      </w:r>
+      <w:r>
+        <w:rPr>
+          <w:rStyle w:val="VerbatimChar"/>
+        </w:rPr>
+        <w:t xml:space="preserve">  log(x)</w:t>
+      </w:r>
+      <w:r>
+        <w:br w:type="textWrapping"/>
+      </w:r>
+      <w:r>
+        <w:rPr>
+          <w:rStyle w:val="VerbatimChar"/>
+        </w:rPr>
+        <w:t xml:space="preserve">} </w:t>
+      </w:r>
+      <w:r>
+        <w:br w:type="textWrapping"/>
+      </w:r>
+      <w:r>
+        <w:rPr>
+          <w:rStyle w:val="VerbatimChar"/>
+        </w:rPr>
+        <w:t xml:space="preserve">else</w:t>
+      </w:r>
+      <w:r>
+        <w:br w:type="textWrapping"/>
+      </w:r>
+      <w:r>
+        <w:rPr>
+          <w:rStyle w:val="VerbatimChar"/>
+        </w:rPr>
+        <w:t xml:space="preserve">{</w:t>
+      </w:r>
+      <w:r>
+        <w:br w:type="textWrapping"/>
+      </w:r>
+      <w:r>
+        <w:rPr>
+          <w:rStyle w:val="VerbatimChar"/>
+        </w:rPr>
+        <w:t xml:space="preserve">  y ^ x</w:t>
+      </w:r>
+      <w:r>
+        <w:br w:type="textWrapping"/>
+      </w:r>
+      <w:r>
+        <w:rPr>
+          <w:rStyle w:val="VerbatimChar"/>
+        </w:rPr>
+        <w:t xml:space="preserve">}</w:t>
+      </w:r>
+    </w:p>
+    <w:p>
+      <w:pPr>
+        <w:pStyle w:val="FirstParagraph"/>
+      </w:pPr>
+      <w:r>
+        <w:t xml:space="preserve">One exception to the 2 indent rule might be where you have a long function with lots of function arguments that would run over multiple lines, for example:</w:t>
+      </w:r>
+    </w:p>
+    <w:p>
+      <w:pPr>
+        <w:pStyle w:val="SourceCode"/>
+      </w:pPr>
+      <w:r>
+        <w:rPr>
+          <w:rStyle w:val="VerbatimChar"/>
+        </w:rPr>
+        <w:t xml:space="preserve">long_function_name &lt;- function(a = "a long argument", </w:t>
+      </w:r>
+      <w:r>
+        <w:br w:type="textWrapping"/>
+      </w:r>
+      <w:r>
+        <w:rPr>
+          <w:rStyle w:val="VerbatimChar"/>
+        </w:rPr>
+        <w:t xml:space="preserve">                               b = "another argument",</w:t>
+      </w:r>
+      <w:r>
+        <w:br w:type="textWrapping"/>
+      </w:r>
+      <w:r>
+        <w:rPr>
+          <w:rStyle w:val="VerbatimChar"/>
+        </w:rPr>
+        <w:t xml:space="preserve">                               c = "another long argument") {</w:t>
+      </w:r>
+      <w:r>
+        <w:br w:type="textWrapping"/>
+      </w:r>
+      <w:r>
+        <w:rPr>
+          <w:rStyle w:val="VerbatimChar"/>
+        </w:rPr>
+        <w:t xml:space="preserve">  # As usual code is indented by two spaces.</w:t>
+      </w:r>
+      <w:r>
+        <w:br w:type="textWrapping"/>
+      </w:r>
+      <w:r>
+        <w:rPr>
+          <w:rStyle w:val="VerbatimChar"/>
+        </w:rPr>
+        <w:t xml:space="preserve">}</w:t>
+      </w:r>
+    </w:p>
+    <w:p>
+      <w:pPr>
+        <w:pStyle w:val="Heading2"/>
+      </w:pPr>
+      <w:bookmarkStart w:id="35" w:name="publishing-shiny-apps-on-the-web-for-anyone-to-use"/>
+      <w:bookmarkEnd w:id="35"/>
+      <w:r>
+        <w:t xml:space="preserve">7. Publishing shiny apps on the web for anyone to use</w:t>
+      </w:r>
+    </w:p>
+    <w:p>
+      <w:pPr>
+        <w:pStyle w:val="FirstParagraph"/>
+      </w:pPr>
+      <w:r>
+        <w:t xml:space="preserve">Currently you have</w:t>
+      </w:r>
+      <w:r>
+        <w:t xml:space="preserve"> </w:t>
+      </w:r>
+      <w:r>
+        <w:t xml:space="preserve">‘</w:t>
+      </w:r>
+      <w:r>
+        <w:t xml:space="preserve">hosted</w:t>
+      </w:r>
+      <w:r>
+        <w:t xml:space="preserve">’</w:t>
+      </w:r>
+      <w:r>
+        <w:t xml:space="preserve"> </w:t>
+      </w:r>
+      <w:r>
+        <w:t xml:space="preserve">all your shiny apps on a</w:t>
+      </w:r>
+      <w:r>
+        <w:t xml:space="preserve"> </w:t>
+      </w:r>
+      <w:r>
+        <w:t xml:space="preserve">‘</w:t>
+      </w:r>
+      <w:r>
+        <w:t xml:space="preserve">local</w:t>
+      </w:r>
+      <w:r>
+        <w:t xml:space="preserve">’</w:t>
+      </w:r>
+      <w:r>
+        <w:t xml:space="preserve"> </w:t>
+      </w:r>
+      <w:r>
+        <w:t xml:space="preserve">server, that is on the PC on which you are developing your shiny application. However, to allow anyone to use a shiny app you need to</w:t>
+      </w:r>
+      <w:r>
+        <w:t xml:space="preserve"> </w:t>
+      </w:r>
+      <w:r>
+        <w:t xml:space="preserve">‘</w:t>
+      </w:r>
+      <w:r>
+        <w:t xml:space="preserve">publish</w:t>
+      </w:r>
+      <w:r>
+        <w:t xml:space="preserve">’</w:t>
+      </w:r>
+      <w:r>
+        <w:t xml:space="preserve"> </w:t>
+      </w:r>
+      <w:r>
+        <w:t xml:space="preserve">it on an internet server. RStudio provides a</w:t>
+      </w:r>
+      <w:r>
+        <w:t xml:space="preserve"> </w:t>
+      </w:r>
+      <w:r>
+        <w:t xml:space="preserve">‘</w:t>
+      </w:r>
+      <w:r>
+        <w:t xml:space="preserve">shiny server</w:t>
+      </w:r>
+      <w:r>
+        <w:t xml:space="preserve">’</w:t>
+      </w:r>
+      <w:r>
+        <w:t xml:space="preserve"> </w:t>
+      </w:r>
+      <w:r>
+        <w:t xml:space="preserve">application, which you can run on your own internet-enabled server. However, this would require you to manage the server, in particular to control security, passwords etc. A simpler solution that also can be used when you don’t have a server, is to host your shiny app on the</w:t>
+      </w:r>
+      <w:r>
+        <w:t xml:space="preserve"> </w:t>
+      </w:r>
+      <w:hyperlink r:id="rId36">
+        <w:r>
+          <w:rPr>
+            <w:rStyle w:val="Hyperlink"/>
+          </w:rPr>
+          <w:t xml:space="preserve">https://www.shinyapps.io/</w:t>
+        </w:r>
+      </w:hyperlink>
+      <w:r>
+        <w:t xml:space="preserve"> </w:t>
+      </w:r>
+      <w:r>
+        <w:t xml:space="preserve">website. You can sign-up for a free account, and login with your github account. The free (Basic) allows a maximum of 5 shiny applications, with 25 active hours. You can control when to start or stop applications from within the shinyapps control board.</w:t>
+      </w:r>
+    </w:p>
+    <w:p>
+      <w:pPr>
+        <w:pStyle w:val="BodyText"/>
+      </w:pPr>
+      <w:r>
+        <w:rPr>
+          <w:b/>
+        </w:rPr>
+        <w:t xml:space="preserve">Note</w:t>
+      </w:r>
+      <w:r>
+        <w:t xml:space="preserve">: To learn how to use shinyapps.io I suggest you test it out with a</w:t>
+      </w:r>
+      <w:r>
+        <w:t xml:space="preserve"> </w:t>
+      </w:r>
+      <w:r>
+        <w:t xml:space="preserve">‘</w:t>
+      </w:r>
+      <w:r>
+        <w:t xml:space="preserve">dummy</w:t>
+      </w:r>
+      <w:r>
+        <w:t xml:space="preserve">’</w:t>
+      </w:r>
+      <w:r>
+        <w:t xml:space="preserve"> </w:t>
+      </w:r>
+      <w:r>
+        <w:t xml:space="preserve">shiny project (you can base it on the Old Faithful geyser or one of the earlier simple shiny apps you have created).</w:t>
+      </w:r>
+    </w:p>
+    <w:p>
+      <w:pPr>
+        <w:pStyle w:val="BodyText"/>
+      </w:pPr>
+      <w:r>
+        <w:t xml:space="preserve">Begin by logging into</w:t>
+      </w:r>
+      <w:r>
+        <w:t xml:space="preserve"> </w:t>
+      </w:r>
+      <w:hyperlink r:id="rId36">
+        <w:r>
+          <w:rPr>
+            <w:rStyle w:val="Hyperlink"/>
+          </w:rPr>
+          <w:t xml:space="preserve">https://www.shinyapps.io/</w:t>
+        </w:r>
+      </w:hyperlink>
+      <w:r>
+        <w:t xml:space="preserve"> </w:t>
+      </w:r>
+      <w:r>
+        <w:t xml:space="preserve">using your Github username and password. The first time you sign in, shinyapps.io prompts you to set up your account. Shinyapps.io uses the</w:t>
+      </w:r>
+      <w:r>
+        <w:t xml:space="preserve"> </w:t>
+      </w:r>
+      <w:r>
+        <w:rPr>
+          <w:b/>
+        </w:rPr>
+        <w:t xml:space="preserve">account name</w:t>
+      </w:r>
+      <w:r>
+        <w:t xml:space="preserve"> </w:t>
+      </w:r>
+      <w:r>
+        <w:t xml:space="preserve">as the domain name for all your apps. Account names must be between four and 63 characters and can contain only letters, numbers, and dashes (-). Account names may not begin with a number or a dash, and they can not end with a dash (see RFC 952). Some account names may be reserved already. So, if you use</w:t>
+      </w:r>
+      <w:r>
+        <w:t xml:space="preserve"> </w:t>
+      </w:r>
+      <w:r>
+        <w:rPr>
+          <w:b/>
+        </w:rPr>
+        <w:t xml:space="preserve">davidsmith</w:t>
+      </w:r>
+      <w:r>
+        <w:t xml:space="preserve"> </w:t>
+      </w:r>
+      <w:r>
+        <w:t xml:space="preserve">as your account name, and load up a shiny app called</w:t>
+      </w:r>
+      <w:r>
+        <w:t xml:space="preserve"> </w:t>
+      </w:r>
+      <w:r>
+        <w:rPr>
+          <w:rStyle w:val="VerbatimChar"/>
+        </w:rPr>
+        <w:t xml:space="preserve">rural-cumbria</w:t>
+      </w:r>
+      <w:r>
+        <w:t xml:space="preserve">, your web address will be</w:t>
+      </w:r>
+      <w:r>
+        <w:t xml:space="preserve"> </w:t>
+      </w:r>
+      <w:r>
+        <w:rPr>
+          <w:rStyle w:val="VerbatimChar"/>
+        </w:rPr>
+        <w:t xml:space="preserve">https://davidsmith.shinyapps.io/rural-cumbria</w:t>
+      </w:r>
+      <w:r>
+        <w:t xml:space="preserve">. The text</w:t>
+      </w:r>
+      <w:r>
+        <w:t xml:space="preserve"> </w:t>
+      </w:r>
+      <w:r>
+        <w:rPr>
+          <w:rStyle w:val="VerbatimChar"/>
+        </w:rPr>
+        <w:t xml:space="preserve">shinyapps.io</w:t>
+      </w:r>
+      <w:r>
+        <w:t xml:space="preserve"> </w:t>
+      </w:r>
+      <w:r>
+        <w:t xml:space="preserve">is present in the free account: you need to subscribe to a paid service to have greater flexibility over the web domain name.</w:t>
+      </w:r>
+    </w:p>
+    <w:p>
+      <w:pPr>
+        <w:pStyle w:val="Heading3"/>
+      </w:pPr>
+      <w:bookmarkStart w:id="37" w:name="deploying-shiny-apps"/>
+      <w:bookmarkEnd w:id="37"/>
+      <w:r>
+        <w:t xml:space="preserve">7.1 Deploying shiny apps</w:t>
+      </w:r>
+    </w:p>
+    <w:p>
+      <w:pPr>
+        <w:pStyle w:val="FirstParagraph"/>
+      </w:pPr>
+      <w:r>
+        <w:t xml:space="preserve">Once you have setup your shinyapps.io account your are ready to deploy your app. To do this you need to install the</w:t>
+      </w:r>
+      <w:r>
+        <w:t xml:space="preserve"> </w:t>
+      </w:r>
+      <w:r>
+        <w:rPr>
+          <w:rStyle w:val="VerbatimChar"/>
+        </w:rPr>
+        <w:t xml:space="preserve">rsconnect</w:t>
+      </w:r>
+      <w:r>
+        <w:t xml:space="preserve"> </w:t>
+      </w:r>
+      <w:r>
+        <w:t xml:space="preserve">package and configure it to connect to your account:</w:t>
+      </w:r>
+    </w:p>
+    <w:p>
+      <w:pPr>
+        <w:pStyle w:val="SourceCode"/>
+      </w:pPr>
+      <w:r>
+        <w:rPr>
+          <w:rStyle w:val="KeywordTok"/>
+        </w:rPr>
+        <w:t xml:space="preserve">install.packages</w:t>
+      </w:r>
+      <w:r>
+        <w:rPr>
+          <w:rStyle w:val="NormalTok"/>
+        </w:rPr>
+        <w:t xml:space="preserve">(</w:t>
+      </w:r>
+      <w:r>
+        <w:rPr>
+          <w:rStyle w:val="StringTok"/>
+        </w:rPr>
+        <w:t xml:space="preserve">"rsconnect"</w:t>
+      </w:r>
+      <w:r>
+        <w:rPr>
+          <w:rStyle w:val="NormalTok"/>
+        </w:rPr>
+        <w:t xml:space="preserve">)</w:t>
+      </w:r>
+      <w:r>
+        <w:br w:type="textWrapping"/>
+      </w:r>
+      <w:r>
+        <w:rPr>
+          <w:rStyle w:val="KeywordTok"/>
+        </w:rPr>
         <w:t xml:space="preserve">library</w:t>
       </w:r>
       <w:r>
         <w:rPr>
           <w:rStyle w:val="NormalTok"/>
         </w:rPr>
-        <w:t xml:space="preserve">(shinipsum)</w:t>
-      </w:r>
-      <w:r>
-        <w:br w:type="textWrapping"/>
-      </w:r>
+        <w:t xml:space="preserve">(rsconnect)</w:t>
+      </w:r>
+    </w:p>
+    <w:p>
+      <w:pPr>
+        <w:pStyle w:val="FirstParagraph"/>
+      </w:pPr>
+      <w:r>
+        <w:t xml:space="preserve">Next, go to the shinyapps website, and after logging in via Github, click on your user-name (top right) and the</w:t>
+      </w:r>
+      <w:r>
+        <w:t xml:space="preserve"> </w:t>
+      </w:r>
+      <w:r>
+        <w:t xml:space="preserve">“</w:t>
+      </w:r>
+      <w:r>
+        <w:t xml:space="preserve">Tokens</w:t>
+      </w:r>
+      <w:r>
+        <w:t xml:space="preserve">”</w:t>
+      </w:r>
+      <w:r>
+        <w:t xml:space="preserve"> </w:t>
+      </w:r>
+      <w:r>
+        <w:t xml:space="preserve">button:</w:t>
+      </w:r>
+      <w:r>
+        <w:t xml:space="preserve"> </w:t>
+      </w:r>
+      <w:r>
+        <w:drawing>
+          <wp:inline>
+            <wp:extent cx="5943600" cy="4219464"/>
+            <wp:effectExtent b="0" l="0" r="0" t="0"/>
+            <wp:docPr descr="" title="" id="1" name="Picture"/>
+            <a:graphic>
+              <a:graphicData uri="http://schemas.openxmlformats.org/drawingml/2006/picture">
+                <pic:pic>
+                  <pic:nvPicPr>
+                    <pic:cNvPr descr="figs/tokens.png" id="0" name="Picture"/>
+                    <pic:cNvPicPr>
+                      <a:picLocks noChangeArrowheads="1" noChangeAspect="1"/>
+                    </pic:cNvPicPr>
+                  </pic:nvPicPr>
+                  <pic:blipFill>
+                    <a:blip r:embed="rId38"/>
+                    <a:stretch>
+                      <a:fillRect/>
+                    </a:stretch>
+                  </pic:blipFill>
+                  <pic:spPr bwMode="auto">
+                    <a:xfrm>
+                      <a:off x="0" y="0"/>
+                      <a:ext cx="5943600" cy="4219464"/>
+                    </a:xfrm>
+                    <a:prstGeom prst="rect">
+                      <a:avLst/>
+                    </a:prstGeom>
+                    <a:noFill/>
+                    <a:ln w="9525">
+                      <a:noFill/>
+                      <a:headEnd/>
+                      <a:tailEnd/>
+                    </a:ln>
+                  </pic:spPr>
+                </pic:pic>
+              </a:graphicData>
+            </a:graphic>
+          </wp:inline>
+        </w:drawing>
+      </w:r>
+      <w:r>
+        <w:t xml:space="preserve"> </w:t>
+      </w:r>
+      <w:r>
+        <w:t xml:space="preserve">Click the Show button on the Token page. A window will pop up that shows the full command to configure your account using the appropriate parameters for the rsconnect::setAccountInfo function. Copy this command to your clipboard, and then paste it into the R</w:t>
+      </w:r>
+      <w:r>
+        <w:t xml:space="preserve"> </w:t>
+      </w:r>
+      <w:r>
+        <w:rPr>
+          <w:b/>
+        </w:rPr>
+        <w:t xml:space="preserve">console</w:t>
+      </w:r>
+      <w:r>
+        <w:t xml:space="preserve"> </w:t>
+      </w:r>
+      <w:r>
+        <w:t xml:space="preserve">in the RStudio IDE and hit Enter.</w:t>
+      </w:r>
+    </w:p>
+    <w:p>
+      <w:pPr>
+        <w:pStyle w:val="BodyText"/>
+      </w:pPr>
+      <w:r>
+        <w:t xml:space="preserve">Now check that your shiny app runs: for this simple initial example I’m assuming that you are using the Old Faithful geyser eruptions example. (</w:t>
+      </w:r>
+      <w:r>
+        <w:rPr>
+          <w:b/>
+        </w:rPr>
+        <w:t xml:space="preserve">Note</w:t>
+      </w:r>
+      <w:r>
+        <w:t xml:space="preserve">: on some machines I have sometimes encountered problems deploying shiny apps from network drives, and if this proves to be a problem, see below.) When you run the shiny app it will display in a window by default:</w:t>
+      </w:r>
+    </w:p>
+    <w:p>
+      <w:pPr>
+        <w:pStyle w:val="Figure"/>
+      </w:pPr>
+      <w:r>
+        <w:drawing>
+          <wp:inline>
+            <wp:extent cx="5943600" cy="3703436"/>
+            <wp:effectExtent b="0" l="0" r="0" t="0"/>
+            <wp:docPr descr="" title="" id="1" name="Picture"/>
+            <a:graphic>
+              <a:graphicData uri="http://schemas.openxmlformats.org/drawingml/2006/picture">
+                <pic:pic>
+                  <pic:nvPicPr>
+                    <pic:cNvPr descr="figs/Old_Faithful.PNG" id="0" name="Picture"/>
+                    <pic:cNvPicPr>
+                      <a:picLocks noChangeArrowheads="1" noChangeAspect="1"/>
+                    </pic:cNvPicPr>
+                  </pic:nvPicPr>
+                  <pic:blipFill>
+                    <a:blip r:embed="rId39"/>
+                    <a:stretch>
+                      <a:fillRect/>
+                    </a:stretch>
+                  </pic:blipFill>
+                  <pic:spPr bwMode="auto">
+                    <a:xfrm>
+                      <a:off x="0" y="0"/>
+                      <a:ext cx="5943600" cy="3703436"/>
+                    </a:xfrm>
+                    <a:prstGeom prst="rect">
+                      <a:avLst/>
+                    </a:prstGeom>
+                    <a:noFill/>
+                    <a:ln w="9525">
+                      <a:noFill/>
+                      <a:headEnd/>
+                      <a:tailEnd/>
+                    </a:ln>
+                  </pic:spPr>
+                </pic:pic>
+              </a:graphicData>
+            </a:graphic>
+          </wp:inline>
+        </w:drawing>
+      </w:r>
+    </w:p>
+    <w:p>
+      <w:pPr>
+        <w:pStyle w:val="FirstParagraph"/>
+      </w:pPr>
+      <w:r>
+        <w:t xml:space="preserve">At the top-right is a button called</w:t>
+      </w:r>
+      <w:r>
+        <w:t xml:space="preserve"> </w:t>
+      </w:r>
+      <w:r>
+        <w:t xml:space="preserve">“</w:t>
+      </w:r>
+      <w:r>
+        <w:t xml:space="preserve">publish</w:t>
+      </w:r>
+      <w:r>
+        <w:t xml:space="preserve">”</w:t>
+      </w:r>
+      <w:r>
+        <w:t xml:space="preserve"> </w:t>
+      </w:r>
+      <w:r>
+        <w:t xml:space="preserve">and when you press this your app should be deployed to shinyapps.io. A popup window will ask you to confirm what is to be deployed. Note that if it is a large app, with lots of packages to install, this may take a while, as the packages will need to be installed on the remote deployed app. Alternatively, use the</w:t>
+      </w:r>
+      <w:r>
+        <w:t xml:space="preserve"> </w:t>
+      </w:r>
+      <w:r>
+        <w:rPr>
+          <w:rStyle w:val="VerbatimChar"/>
+        </w:rPr>
+        <w:t xml:space="preserve">deployApp</w:t>
+      </w:r>
+      <w:r>
+        <w:t xml:space="preserve"> </w:t>
+      </w:r>
+      <w:r>
+        <w:t xml:space="preserve">command directly from the Console:</w:t>
+      </w:r>
+    </w:p>
+    <w:p>
+      <w:pPr>
+        <w:pStyle w:val="SourceCode"/>
+      </w:pPr>
       <w:r>
         <w:rPr>
           <w:rStyle w:val="KeywordTok"/>
@@ -681,652 +3113,16 @@
         <w:rPr>
           <w:rStyle w:val="NormalTok"/>
         </w:rPr>
-        <w:t xml:space="preserve">(DT)</w:t>
-      </w:r>
-      <w:r>
-        <w:br w:type="textWrapping"/>
-      </w:r>
-      <w:r>
-        <w:rPr>
-          <w:rStyle w:val="NormalTok"/>
-        </w:rPr>
-        <w:t xml:space="preserve">ui &lt;-</w:t>
-      </w:r>
-      <w:r>
-        <w:rPr>
-          <w:rStyle w:val="StringTok"/>
-        </w:rPr>
-        <w:t xml:space="preserve"> </w:t>
+        <w:t xml:space="preserve">(rsconnect)</w:t>
+      </w:r>
+      <w:r>
+        <w:br w:type="textWrapping"/>
       </w:r>
       <w:r>
         <w:rPr>
           <w:rStyle w:val="KeywordTok"/>
         </w:rPr>
-        <w:t xml:space="preserve">fluidPage</w:t>
-      </w:r>
-      <w:r>
-        <w:rPr>
-          <w:rStyle w:val="NormalTok"/>
-        </w:rPr>
-        <w:t xml:space="preserve">(</w:t>
-      </w:r>
-      <w:r>
-        <w:br w:type="textWrapping"/>
-      </w:r>
-      <w:r>
-        <w:rPr>
-          <w:rStyle w:val="NormalTok"/>
-        </w:rPr>
-        <w:t xml:space="preserve">  </w:t>
-      </w:r>
-      <w:r>
-        <w:rPr>
-          <w:rStyle w:val="KeywordTok"/>
-        </w:rPr>
-        <w:t xml:space="preserve">h2</w:t>
-      </w:r>
-      <w:r>
-        <w:rPr>
-          <w:rStyle w:val="NormalTok"/>
-        </w:rPr>
-        <w:t xml:space="preserve">(</w:t>
-      </w:r>
-      <w:r>
-        <w:rPr>
-          <w:rStyle w:val="StringTok"/>
-        </w:rPr>
-        <w:t xml:space="preserve">"A Random DT"</w:t>
-      </w:r>
-      <w:r>
-        <w:rPr>
-          <w:rStyle w:val="NormalTok"/>
-        </w:rPr>
-        <w:t xml:space="preserve">),</w:t>
-      </w:r>
-      <w:r>
-        <w:br w:type="textWrapping"/>
-      </w:r>
-      <w:r>
-        <w:rPr>
-          <w:rStyle w:val="NormalTok"/>
-        </w:rPr>
-        <w:t xml:space="preserve">  </w:t>
-      </w:r>
-      <w:r>
-        <w:rPr>
-          <w:rStyle w:val="KeywordTok"/>
-        </w:rPr>
-        <w:t xml:space="preserve">DTOutput</w:t>
-      </w:r>
-      <w:r>
-        <w:rPr>
-          <w:rStyle w:val="NormalTok"/>
-        </w:rPr>
-        <w:t xml:space="preserve">(</w:t>
-      </w:r>
-      <w:r>
-        <w:rPr>
-          <w:rStyle w:val="StringTok"/>
-        </w:rPr>
-        <w:t xml:space="preserve">"data_table"</w:t>
-      </w:r>
-      <w:r>
-        <w:rPr>
-          <w:rStyle w:val="NormalTok"/>
-        </w:rPr>
-        <w:t xml:space="preserve">),</w:t>
-      </w:r>
-      <w:r>
-        <w:br w:type="textWrapping"/>
-      </w:r>
-      <w:r>
-        <w:rPr>
-          <w:rStyle w:val="NormalTok"/>
-        </w:rPr>
-        <w:t xml:space="preserve">  </w:t>
-      </w:r>
-      <w:r>
-        <w:rPr>
-          <w:rStyle w:val="KeywordTok"/>
-        </w:rPr>
-        <w:t xml:space="preserve">h2</w:t>
-      </w:r>
-      <w:r>
-        <w:rPr>
-          <w:rStyle w:val="NormalTok"/>
-        </w:rPr>
-        <w:t xml:space="preserve">(</w:t>
-      </w:r>
-      <w:r>
-        <w:rPr>
-          <w:rStyle w:val="StringTok"/>
-        </w:rPr>
-        <w:t xml:space="preserve">"A Random Image"</w:t>
-      </w:r>
-      <w:r>
-        <w:rPr>
-          <w:rStyle w:val="NormalTok"/>
-        </w:rPr>
-        <w:t xml:space="preserve">),</w:t>
-      </w:r>
-      <w:r>
-        <w:br w:type="textWrapping"/>
-      </w:r>
-      <w:r>
-        <w:rPr>
-          <w:rStyle w:val="NormalTok"/>
-        </w:rPr>
-        <w:t xml:space="preserve">  </w:t>
-      </w:r>
-      <w:r>
-        <w:rPr>
-          <w:rStyle w:val="KeywordTok"/>
-        </w:rPr>
-        <w:t xml:space="preserve">plotOutput</w:t>
-      </w:r>
-      <w:r>
-        <w:rPr>
-          <w:rStyle w:val="NormalTok"/>
-        </w:rPr>
-        <w:t xml:space="preserve">(</w:t>
-      </w:r>
-      <w:r>
-        <w:rPr>
-          <w:rStyle w:val="StringTok"/>
-        </w:rPr>
-        <w:t xml:space="preserve">"image"</w:t>
-      </w:r>
-      <w:r>
-        <w:rPr>
-          <w:rStyle w:val="NormalTok"/>
-        </w:rPr>
-        <w:t xml:space="preserve">, </w:t>
-      </w:r>
-      <w:r>
-        <w:rPr>
-          <w:rStyle w:val="DataTypeTok"/>
-        </w:rPr>
-        <w:t xml:space="preserve">height =</w:t>
-      </w:r>
-      <w:r>
-        <w:rPr>
-          <w:rStyle w:val="NormalTok"/>
-        </w:rPr>
-        <w:t xml:space="preserve"> </w:t>
-      </w:r>
-      <w:r>
-        <w:rPr>
-          <w:rStyle w:val="StringTok"/>
-        </w:rPr>
-        <w:t xml:space="preserve">"300px"</w:t>
-      </w:r>
-      <w:r>
-        <w:rPr>
-          <w:rStyle w:val="NormalTok"/>
-        </w:rPr>
-        <w:t xml:space="preserve">),</w:t>
-      </w:r>
-      <w:r>
-        <w:br w:type="textWrapping"/>
-      </w:r>
-      <w:r>
-        <w:rPr>
-          <w:rStyle w:val="NormalTok"/>
-        </w:rPr>
-        <w:t xml:space="preserve">  </w:t>
-      </w:r>
-      <w:r>
-        <w:rPr>
-          <w:rStyle w:val="KeywordTok"/>
-        </w:rPr>
-        <w:t xml:space="preserve">h2</w:t>
-      </w:r>
-      <w:r>
-        <w:rPr>
-          <w:rStyle w:val="NormalTok"/>
-        </w:rPr>
-        <w:t xml:space="preserve">(</w:t>
-      </w:r>
-      <w:r>
-        <w:rPr>
-          <w:rStyle w:val="StringTok"/>
-        </w:rPr>
-        <w:t xml:space="preserve">"A Random Plot"</w:t>
-      </w:r>
-      <w:r>
-        <w:rPr>
-          <w:rStyle w:val="NormalTok"/>
-        </w:rPr>
-        <w:t xml:space="preserve">),</w:t>
-      </w:r>
-      <w:r>
-        <w:br w:type="textWrapping"/>
-      </w:r>
-      <w:r>
-        <w:rPr>
-          <w:rStyle w:val="NormalTok"/>
-        </w:rPr>
-        <w:t xml:space="preserve">  </w:t>
-      </w:r>
-      <w:r>
-        <w:rPr>
-          <w:rStyle w:val="KeywordTok"/>
-        </w:rPr>
-        <w:t xml:space="preserve">plotOutput</w:t>
-      </w:r>
-      <w:r>
-        <w:rPr>
-          <w:rStyle w:val="NormalTok"/>
-        </w:rPr>
-        <w:t xml:space="preserve">(</w:t>
-      </w:r>
-      <w:r>
-        <w:rPr>
-          <w:rStyle w:val="StringTok"/>
-        </w:rPr>
-        <w:t xml:space="preserve">"plot"</w:t>
-      </w:r>
-      <w:r>
-        <w:rPr>
-          <w:rStyle w:val="NormalTok"/>
-        </w:rPr>
-        <w:t xml:space="preserve">),</w:t>
-      </w:r>
-      <w:r>
-        <w:br w:type="textWrapping"/>
-      </w:r>
-      <w:r>
-        <w:rPr>
-          <w:rStyle w:val="NormalTok"/>
-        </w:rPr>
-        <w:t xml:space="preserve">  </w:t>
-      </w:r>
-      <w:r>
-        <w:rPr>
-          <w:rStyle w:val="KeywordTok"/>
-        </w:rPr>
-        <w:t xml:space="preserve">h2</w:t>
-      </w:r>
-      <w:r>
-        <w:rPr>
-          <w:rStyle w:val="NormalTok"/>
-        </w:rPr>
-        <w:t xml:space="preserve">(</w:t>
-      </w:r>
-      <w:r>
-        <w:rPr>
-          <w:rStyle w:val="StringTok"/>
-        </w:rPr>
-        <w:t xml:space="preserve">"A Random Print"</w:t>
-      </w:r>
-      <w:r>
-        <w:rPr>
-          <w:rStyle w:val="NormalTok"/>
-        </w:rPr>
-        <w:t xml:space="preserve">),</w:t>
-      </w:r>
-      <w:r>
-        <w:br w:type="textWrapping"/>
-      </w:r>
-      <w:r>
-        <w:rPr>
-          <w:rStyle w:val="NormalTok"/>
-        </w:rPr>
-        <w:t xml:space="preserve">  </w:t>
-      </w:r>
-      <w:r>
-        <w:rPr>
-          <w:rStyle w:val="KeywordTok"/>
-        </w:rPr>
-        <w:t xml:space="preserve">verbatimTextOutput</w:t>
-      </w:r>
-      <w:r>
-        <w:rPr>
-          <w:rStyle w:val="NormalTok"/>
-        </w:rPr>
-        <w:t xml:space="preserve">(</w:t>
-      </w:r>
-      <w:r>
-        <w:rPr>
-          <w:rStyle w:val="StringTok"/>
-        </w:rPr>
-        <w:t xml:space="preserve">"print"</w:t>
-      </w:r>
-      <w:r>
-        <w:rPr>
-          <w:rStyle w:val="NormalTok"/>
-        </w:rPr>
-        <w:t xml:space="preserve">),</w:t>
-      </w:r>
-      <w:r>
-        <w:br w:type="textWrapping"/>
-      </w:r>
-      <w:r>
-        <w:rPr>
-          <w:rStyle w:val="NormalTok"/>
-        </w:rPr>
-        <w:t xml:space="preserve">  </w:t>
-      </w:r>
-      <w:r>
-        <w:rPr>
-          <w:rStyle w:val="KeywordTok"/>
-        </w:rPr>
-        <w:t xml:space="preserve">h2</w:t>
-      </w:r>
-      <w:r>
-        <w:rPr>
-          <w:rStyle w:val="NormalTok"/>
-        </w:rPr>
-        <w:t xml:space="preserve">(</w:t>
-      </w:r>
-      <w:r>
-        <w:rPr>
-          <w:rStyle w:val="StringTok"/>
-        </w:rPr>
-        <w:t xml:space="preserve">"A Random Table"</w:t>
-      </w:r>
-      <w:r>
-        <w:rPr>
-          <w:rStyle w:val="NormalTok"/>
-        </w:rPr>
-        <w:t xml:space="preserve">),</w:t>
-      </w:r>
-      <w:r>
-        <w:br w:type="textWrapping"/>
-      </w:r>
-      <w:r>
-        <w:rPr>
-          <w:rStyle w:val="NormalTok"/>
-        </w:rPr>
-        <w:t xml:space="preserve">  </w:t>
-      </w:r>
-      <w:r>
-        <w:rPr>
-          <w:rStyle w:val="KeywordTok"/>
-        </w:rPr>
-        <w:t xml:space="preserve">tableOutput</w:t>
-      </w:r>
-      <w:r>
-        <w:rPr>
-          <w:rStyle w:val="NormalTok"/>
-        </w:rPr>
-        <w:t xml:space="preserve">(</w:t>
-      </w:r>
-      <w:r>
-        <w:rPr>
-          <w:rStyle w:val="StringTok"/>
-        </w:rPr>
-        <w:t xml:space="preserve">"table"</w:t>
-      </w:r>
-      <w:r>
-        <w:rPr>
-          <w:rStyle w:val="NormalTok"/>
-        </w:rPr>
-        <w:t xml:space="preserve">),</w:t>
-      </w:r>
-      <w:r>
-        <w:br w:type="textWrapping"/>
-      </w:r>
-      <w:r>
-        <w:rPr>
-          <w:rStyle w:val="NormalTok"/>
-        </w:rPr>
-        <w:t xml:space="preserve">  </w:t>
-      </w:r>
-      <w:r>
-        <w:rPr>
-          <w:rStyle w:val="KeywordTok"/>
-        </w:rPr>
-        <w:t xml:space="preserve">h2</w:t>
-      </w:r>
-      <w:r>
-        <w:rPr>
-          <w:rStyle w:val="NormalTok"/>
-        </w:rPr>
-        <w:t xml:space="preserve">(</w:t>
-      </w:r>
-      <w:r>
-        <w:rPr>
-          <w:rStyle w:val="StringTok"/>
-        </w:rPr>
-        <w:t xml:space="preserve">"A Random Text"</w:t>
-      </w:r>
-      <w:r>
-        <w:rPr>
-          <w:rStyle w:val="NormalTok"/>
-        </w:rPr>
-        <w:t xml:space="preserve">),</w:t>
-      </w:r>
-      <w:r>
-        <w:br w:type="textWrapping"/>
-      </w:r>
-      <w:r>
-        <w:rPr>
-          <w:rStyle w:val="NormalTok"/>
-        </w:rPr>
-        <w:t xml:space="preserve">  </w:t>
-      </w:r>
-      <w:r>
-        <w:rPr>
-          <w:rStyle w:val="KeywordTok"/>
-        </w:rPr>
-        <w:t xml:space="preserve">tableOutput</w:t>
-      </w:r>
-      <w:r>
-        <w:rPr>
-          <w:rStyle w:val="NormalTok"/>
-        </w:rPr>
-        <w:t xml:space="preserve">(</w:t>
-      </w:r>
-      <w:r>
-        <w:rPr>
-          <w:rStyle w:val="StringTok"/>
-        </w:rPr>
-        <w:t xml:space="preserve">"text"</w:t>
-      </w:r>
-      <w:r>
-        <w:rPr>
-          <w:rStyle w:val="NormalTok"/>
-        </w:rPr>
-        <w:t xml:space="preserve">)</w:t>
-      </w:r>
-      <w:r>
-        <w:br w:type="textWrapping"/>
-      </w:r>
-      <w:r>
-        <w:rPr>
-          <w:rStyle w:val="NormalTok"/>
-        </w:rPr>
-        <w:t xml:space="preserve">)</w:t>
-      </w:r>
-      <w:r>
-        <w:br w:type="textWrapping"/>
-      </w:r>
-      <w:r>
-        <w:br w:type="textWrapping"/>
-      </w:r>
-      <w:r>
-        <w:rPr>
-          <w:rStyle w:val="NormalTok"/>
-        </w:rPr>
-        <w:t xml:space="preserve">server &lt;-</w:t>
-      </w:r>
-      <w:r>
-        <w:rPr>
-          <w:rStyle w:val="StringTok"/>
-        </w:rPr>
-        <w:t xml:space="preserve"> </w:t>
-      </w:r>
-      <w:r>
-        <w:rPr>
-          <w:rStyle w:val="ControlFlowTok"/>
-        </w:rPr>
-        <w:t xml:space="preserve">function</w:t>
-      </w:r>
-      <w:r>
-        <w:rPr>
-          <w:rStyle w:val="NormalTok"/>
-        </w:rPr>
-        <w:t xml:space="preserve">(input, output, session) {</w:t>
-      </w:r>
-      <w:r>
-        <w:br w:type="textWrapping"/>
-      </w:r>
-      <w:r>
-        <w:rPr>
-          <w:rStyle w:val="NormalTok"/>
-        </w:rPr>
-        <w:t xml:space="preserve">  output</w:t>
-      </w:r>
-      <w:r>
-        <w:rPr>
-          <w:rStyle w:val="OperatorTok"/>
-        </w:rPr>
-        <w:t xml:space="preserve">$</w:t>
-      </w:r>
-      <w:r>
-        <w:rPr>
-          <w:rStyle w:val="NormalTok"/>
-        </w:rPr>
-        <w:t xml:space="preserve">data_table &lt;-</w:t>
-      </w:r>
-      <w:r>
-        <w:rPr>
-          <w:rStyle w:val="StringTok"/>
-        </w:rPr>
-        <w:t xml:space="preserve"> </w:t>
-      </w:r>
-      <w:r>
-        <w:rPr>
-          <w:rStyle w:val="NormalTok"/>
-        </w:rPr>
-        <w:t xml:space="preserve">DT</w:t>
-      </w:r>
-      <w:r>
-        <w:rPr>
-          <w:rStyle w:val="OperatorTok"/>
-        </w:rPr>
-        <w:t xml:space="preserve">::</w:t>
-      </w:r>
-      <w:r>
-        <w:rPr>
-          <w:rStyle w:val="KeywordTok"/>
-        </w:rPr>
-        <w:t xml:space="preserve">renderDT</w:t>
-      </w:r>
-      <w:r>
-        <w:rPr>
-          <w:rStyle w:val="NormalTok"/>
-        </w:rPr>
-        <w:t xml:space="preserve">({</w:t>
-      </w:r>
-      <w:r>
-        <w:br w:type="textWrapping"/>
-      </w:r>
-      <w:r>
-        <w:rPr>
-          <w:rStyle w:val="NormalTok"/>
-        </w:rPr>
-        <w:t xml:space="preserve">    </w:t>
-      </w:r>
-      <w:r>
-        <w:rPr>
-          <w:rStyle w:val="KeywordTok"/>
-        </w:rPr>
-        <w:t xml:space="preserve">random_DT</w:t>
-      </w:r>
-      <w:r>
-        <w:rPr>
-          <w:rStyle w:val="NormalTok"/>
-        </w:rPr>
-        <w:t xml:space="preserve">(</w:t>
-      </w:r>
-      <w:r>
-        <w:rPr>
-          <w:rStyle w:val="DecValTok"/>
-        </w:rPr>
-        <w:t xml:space="preserve">10</w:t>
-      </w:r>
-      <w:r>
-        <w:rPr>
-          <w:rStyle w:val="NormalTok"/>
-        </w:rPr>
-        <w:t xml:space="preserve">, </w:t>
-      </w:r>
-      <w:r>
-        <w:rPr>
-          <w:rStyle w:val="DecValTok"/>
-        </w:rPr>
-        <w:t xml:space="preserve">5</w:t>
-      </w:r>
-      <w:r>
-        <w:rPr>
-          <w:rStyle w:val="NormalTok"/>
-        </w:rPr>
-        <w:t xml:space="preserve">)</w:t>
-      </w:r>
-      <w:r>
-        <w:br w:type="textWrapping"/>
-      </w:r>
-      <w:r>
-        <w:rPr>
-          <w:rStyle w:val="NormalTok"/>
-        </w:rPr>
-        <w:t xml:space="preserve">  })</w:t>
-      </w:r>
-      <w:r>
-        <w:br w:type="textWrapping"/>
-      </w:r>
-      <w:r>
-        <w:rPr>
-          <w:rStyle w:val="NormalTok"/>
-        </w:rPr>
-        <w:t xml:space="preserve">  output</w:t>
-      </w:r>
-      <w:r>
-        <w:rPr>
-          <w:rStyle w:val="OperatorTok"/>
-        </w:rPr>
-        <w:t xml:space="preserve">$</w:t>
-      </w:r>
-      <w:r>
-        <w:rPr>
-          <w:rStyle w:val="NormalTok"/>
-        </w:rPr>
-        <w:t xml:space="preserve">image &lt;-</w:t>
-      </w:r>
-      <w:r>
-        <w:rPr>
-          <w:rStyle w:val="StringTok"/>
-        </w:rPr>
-        <w:t xml:space="preserve"> </w:t>
-      </w:r>
-      <w:r>
-        <w:rPr>
-          <w:rStyle w:val="KeywordTok"/>
-        </w:rPr>
-        <w:t xml:space="preserve">renderImage</w:t>
-      </w:r>
-      <w:r>
-        <w:rPr>
-          <w:rStyle w:val="NormalTok"/>
-        </w:rPr>
-        <w:t xml:space="preserve">({</w:t>
-      </w:r>
-      <w:r>
-        <w:br w:type="textWrapping"/>
-      </w:r>
-      <w:r>
-        <w:rPr>
-          <w:rStyle w:val="NormalTok"/>
-        </w:rPr>
-        <w:t xml:space="preserve">    </w:t>
-      </w:r>
-      <w:r>
-        <w:rPr>
-          <w:rStyle w:val="KeywordTok"/>
-        </w:rPr>
-        <w:t xml:space="preserve">random_image</w:t>
+        <w:t xml:space="preserve">deployApp</w:t>
       </w:r>
       <w:r>
         <w:rPr>
@@ -1334,374 +3130,348 @@
         </w:rPr>
         <w:t xml:space="preserve">()</w:t>
       </w:r>
-      <w:r>
-        <w:br w:type="textWrapping"/>
-      </w:r>
-      <w:r>
-        <w:rPr>
-          <w:rStyle w:val="NormalTok"/>
-        </w:rPr>
-        <w:t xml:space="preserve">  })</w:t>
-      </w:r>
-      <w:r>
-        <w:br w:type="textWrapping"/>
-      </w:r>
-      <w:r>
-        <w:rPr>
-          <w:rStyle w:val="NormalTok"/>
-        </w:rPr>
-        <w:t xml:space="preserve">  output</w:t>
-      </w:r>
-      <w:r>
-        <w:rPr>
-          <w:rStyle w:val="OperatorTok"/>
-        </w:rPr>
-        <w:t xml:space="preserve">$</w:t>
-      </w:r>
-      <w:r>
-        <w:rPr>
-          <w:rStyle w:val="NormalTok"/>
-        </w:rPr>
-        <w:t xml:space="preserve">plot &lt;-</w:t>
-      </w:r>
-      <w:r>
-        <w:rPr>
-          <w:rStyle w:val="StringTok"/>
-        </w:rPr>
-        <w:t xml:space="preserve"> </w:t>
-      </w:r>
-      <w:r>
-        <w:rPr>
-          <w:rStyle w:val="KeywordTok"/>
-        </w:rPr>
-        <w:t xml:space="preserve">renderPlot</w:t>
-      </w:r>
-      <w:r>
-        <w:rPr>
-          <w:rStyle w:val="NormalTok"/>
-        </w:rPr>
-        <w:t xml:space="preserve">({</w:t>
-      </w:r>
-      <w:r>
-        <w:br w:type="textWrapping"/>
-      </w:r>
-      <w:r>
-        <w:rPr>
-          <w:rStyle w:val="NormalTok"/>
-        </w:rPr>
-        <w:t xml:space="preserve">    </w:t>
-      </w:r>
-      <w:r>
-        <w:rPr>
-          <w:rStyle w:val="KeywordTok"/>
-        </w:rPr>
-        <w:t xml:space="preserve">random_ggplot</w:t>
-      </w:r>
-      <w:r>
-        <w:rPr>
-          <w:rStyle w:val="NormalTok"/>
-        </w:rPr>
-        <w:t xml:space="preserve">()</w:t>
-      </w:r>
-      <w:r>
-        <w:br w:type="textWrapping"/>
-      </w:r>
-      <w:r>
-        <w:rPr>
-          <w:rStyle w:val="NormalTok"/>
-        </w:rPr>
-        <w:t xml:space="preserve">  })</w:t>
-      </w:r>
-      <w:r>
-        <w:br w:type="textWrapping"/>
-      </w:r>
-      <w:r>
-        <w:rPr>
-          <w:rStyle w:val="NormalTok"/>
-        </w:rPr>
-        <w:t xml:space="preserve">  output</w:t>
-      </w:r>
-      <w:r>
-        <w:rPr>
-          <w:rStyle w:val="OperatorTok"/>
-        </w:rPr>
-        <w:t xml:space="preserve">$</w:t>
-      </w:r>
-      <w:r>
-        <w:rPr>
-          <w:rStyle w:val="NormalTok"/>
-        </w:rPr>
-        <w:t xml:space="preserve">print &lt;-</w:t>
-      </w:r>
-      <w:r>
-        <w:rPr>
-          <w:rStyle w:val="StringTok"/>
-        </w:rPr>
-        <w:t xml:space="preserve"> </w:t>
-      </w:r>
-      <w:r>
-        <w:rPr>
-          <w:rStyle w:val="KeywordTok"/>
-        </w:rPr>
-        <w:t xml:space="preserve">renderPrint</w:t>
-      </w:r>
-      <w:r>
-        <w:rPr>
-          <w:rStyle w:val="NormalTok"/>
-        </w:rPr>
-        <w:t xml:space="preserve">({</w:t>
-      </w:r>
-      <w:r>
-        <w:br w:type="textWrapping"/>
-      </w:r>
-      <w:r>
-        <w:rPr>
-          <w:rStyle w:val="NormalTok"/>
-        </w:rPr>
-        <w:t xml:space="preserve">    </w:t>
-      </w:r>
-      <w:r>
-        <w:rPr>
-          <w:rStyle w:val="KeywordTok"/>
-        </w:rPr>
-        <w:t xml:space="preserve">random_print</w:t>
-      </w:r>
-      <w:r>
-        <w:rPr>
-          <w:rStyle w:val="NormalTok"/>
-        </w:rPr>
-        <w:t xml:space="preserve">(</w:t>
-      </w:r>
-      <w:r>
-        <w:rPr>
-          <w:rStyle w:val="StringTok"/>
-        </w:rPr>
-        <w:t xml:space="preserve">"model"</w:t>
-      </w:r>
-      <w:r>
-        <w:rPr>
-          <w:rStyle w:val="NormalTok"/>
-        </w:rPr>
-        <w:t xml:space="preserve">)</w:t>
-      </w:r>
-      <w:r>
-        <w:br w:type="textWrapping"/>
-      </w:r>
-      <w:r>
-        <w:rPr>
-          <w:rStyle w:val="NormalTok"/>
-        </w:rPr>
-        <w:t xml:space="preserve">  })</w:t>
-      </w:r>
-      <w:r>
-        <w:br w:type="textWrapping"/>
-      </w:r>
-      <w:r>
-        <w:rPr>
-          <w:rStyle w:val="NormalTok"/>
-        </w:rPr>
-        <w:t xml:space="preserve">  output</w:t>
-      </w:r>
-      <w:r>
-        <w:rPr>
-          <w:rStyle w:val="OperatorTok"/>
-        </w:rPr>
-        <w:t xml:space="preserve">$</w:t>
-      </w:r>
-      <w:r>
-        <w:rPr>
-          <w:rStyle w:val="NormalTok"/>
-        </w:rPr>
-        <w:t xml:space="preserve">table &lt;-</w:t>
-      </w:r>
-      <w:r>
-        <w:rPr>
-          <w:rStyle w:val="StringTok"/>
-        </w:rPr>
-        <w:t xml:space="preserve"> </w:t>
-      </w:r>
-      <w:r>
-        <w:rPr>
-          <w:rStyle w:val="KeywordTok"/>
-        </w:rPr>
-        <w:t xml:space="preserve">renderTable</w:t>
-      </w:r>
-      <w:r>
-        <w:rPr>
-          <w:rStyle w:val="NormalTok"/>
-        </w:rPr>
-        <w:t xml:space="preserve">({</w:t>
-      </w:r>
-      <w:r>
-        <w:br w:type="textWrapping"/>
-      </w:r>
-      <w:r>
-        <w:rPr>
-          <w:rStyle w:val="NormalTok"/>
-        </w:rPr>
-        <w:t xml:space="preserve">    </w:t>
-      </w:r>
-      <w:r>
-        <w:rPr>
-          <w:rStyle w:val="KeywordTok"/>
-        </w:rPr>
-        <w:t xml:space="preserve">random_table</w:t>
-      </w:r>
-      <w:r>
-        <w:rPr>
-          <w:rStyle w:val="NormalTok"/>
-        </w:rPr>
-        <w:t xml:space="preserve">(</w:t>
-      </w:r>
-      <w:r>
-        <w:rPr>
-          <w:rStyle w:val="DecValTok"/>
-        </w:rPr>
-        <w:t xml:space="preserve">10</w:t>
-      </w:r>
-      <w:r>
-        <w:rPr>
-          <w:rStyle w:val="NormalTok"/>
-        </w:rPr>
-        <w:t xml:space="preserve">, </w:t>
-      </w:r>
-      <w:r>
-        <w:rPr>
-          <w:rStyle w:val="DecValTok"/>
-        </w:rPr>
-        <w:t xml:space="preserve">5</w:t>
-      </w:r>
-      <w:r>
-        <w:rPr>
-          <w:rStyle w:val="NormalTok"/>
-        </w:rPr>
-        <w:t xml:space="preserve">)</w:t>
-      </w:r>
-      <w:r>
-        <w:br w:type="textWrapping"/>
-      </w:r>
-      <w:r>
-        <w:rPr>
-          <w:rStyle w:val="NormalTok"/>
-        </w:rPr>
-        <w:t xml:space="preserve">  })</w:t>
-      </w:r>
-      <w:r>
-        <w:br w:type="textWrapping"/>
-      </w:r>
-      <w:r>
-        <w:rPr>
-          <w:rStyle w:val="NormalTok"/>
-        </w:rPr>
-        <w:t xml:space="preserve">  output</w:t>
-      </w:r>
-      <w:r>
-        <w:rPr>
-          <w:rStyle w:val="OperatorTok"/>
-        </w:rPr>
-        <w:t xml:space="preserve">$</w:t>
-      </w:r>
-      <w:r>
-        <w:rPr>
-          <w:rStyle w:val="NormalTok"/>
-        </w:rPr>
-        <w:t xml:space="preserve">text &lt;-</w:t>
-      </w:r>
-      <w:r>
-        <w:rPr>
-          <w:rStyle w:val="StringTok"/>
-        </w:rPr>
-        <w:t xml:space="preserve"> </w:t>
-      </w:r>
-      <w:r>
-        <w:rPr>
-          <w:rStyle w:val="KeywordTok"/>
-        </w:rPr>
-        <w:t xml:space="preserve">renderText</w:t>
-      </w:r>
-      <w:r>
-        <w:rPr>
-          <w:rStyle w:val="NormalTok"/>
-        </w:rPr>
-        <w:t xml:space="preserve">({</w:t>
-      </w:r>
-      <w:r>
-        <w:br w:type="textWrapping"/>
-      </w:r>
-      <w:r>
-        <w:rPr>
-          <w:rStyle w:val="NormalTok"/>
-        </w:rPr>
-        <w:t xml:space="preserve">    </w:t>
-      </w:r>
-      <w:r>
-        <w:rPr>
-          <w:rStyle w:val="KeywordTok"/>
-        </w:rPr>
-        <w:t xml:space="preserve">random_text</w:t>
-      </w:r>
-      <w:r>
-        <w:rPr>
-          <w:rStyle w:val="NormalTok"/>
-        </w:rPr>
-        <w:t xml:space="preserve">(</w:t>
-      </w:r>
-      <w:r>
-        <w:rPr>
-          <w:rStyle w:val="DataTypeTok"/>
-        </w:rPr>
-        <w:t xml:space="preserve">nwords =</w:t>
-      </w:r>
-      <w:r>
-        <w:rPr>
-          <w:rStyle w:val="NormalTok"/>
-        </w:rPr>
-        <w:t xml:space="preserve"> </w:t>
-      </w:r>
-      <w:r>
-        <w:rPr>
-          <w:rStyle w:val="DecValTok"/>
-        </w:rPr>
-        <w:t xml:space="preserve">50</w:t>
-      </w:r>
-      <w:r>
-        <w:rPr>
-          <w:rStyle w:val="NormalTok"/>
-        </w:rPr>
-        <w:t xml:space="preserve">)</w:t>
-      </w:r>
-      <w:r>
-        <w:br w:type="textWrapping"/>
-      </w:r>
-      <w:r>
-        <w:rPr>
-          <w:rStyle w:val="NormalTok"/>
-        </w:rPr>
-        <w:t xml:space="preserve">  })</w:t>
-      </w:r>
-      <w:r>
-        <w:br w:type="textWrapping"/>
-      </w:r>
-      <w:r>
-        <w:rPr>
-          <w:rStyle w:val="NormalTok"/>
-        </w:rPr>
-        <w:t xml:space="preserve">}</w:t>
-      </w:r>
-      <w:r>
-        <w:br w:type="textWrapping"/>
-      </w:r>
-      <w:r>
-        <w:rPr>
-          <w:rStyle w:val="KeywordTok"/>
-        </w:rPr>
-        <w:t xml:space="preserve">shinyApp</w:t>
-      </w:r>
-      <w:r>
-        <w:rPr>
-          <w:rStyle w:val="NormalTok"/>
-        </w:rPr>
-        <w:t xml:space="preserve">(ui, server)</w:t>
+    </w:p>
+    <w:p>
+      <w:pPr>
+        <w:pStyle w:val="FirstParagraph"/>
+      </w:pPr>
+      <w:r>
+        <w:t xml:space="preserve">and you should see something similar to the following, which takes about 3 to 4 minutes on my PC for the Old Faithful geyser example:</w:t>
+      </w:r>
+    </w:p>
+    <w:p>
+      <w:pPr>
+        <w:pStyle w:val="SourceCode"/>
+      </w:pPr>
+      <w:r>
+        <w:rPr>
+          <w:rStyle w:val="VerbatimChar"/>
+        </w:rPr>
+        <w:t xml:space="preserve">Preparing to deploy application...DONE</w:t>
+      </w:r>
+      <w:r>
+        <w:br w:type="textWrapping"/>
+      </w:r>
+      <w:r>
+        <w:rPr>
+          <w:rStyle w:val="VerbatimChar"/>
+        </w:rPr>
+        <w:t xml:space="preserve">Uploading bundle for application: 787193...DONE</w:t>
+      </w:r>
+      <w:r>
+        <w:br w:type="textWrapping"/>
+      </w:r>
+      <w:r>
+        <w:rPr>
+          <w:rStyle w:val="VerbatimChar"/>
+        </w:rPr>
+        <w:t xml:space="preserve">Deploying bundle: 1936830 for application: 787193 ...</w:t>
+      </w:r>
+      <w:r>
+        <w:br w:type="textWrapping"/>
+      </w:r>
+      <w:r>
+        <w:rPr>
+          <w:rStyle w:val="VerbatimChar"/>
+        </w:rPr>
+        <w:t xml:space="preserve">Waiting for task: 595108460</w:t>
+      </w:r>
+      <w:r>
+        <w:br w:type="textWrapping"/>
+      </w:r>
+      <w:r>
+        <w:rPr>
+          <w:rStyle w:val="VerbatimChar"/>
+        </w:rPr>
+        <w:t xml:space="preserve">  building: Fetching packages</w:t>
+      </w:r>
+      <w:r>
+        <w:br w:type="textWrapping"/>
+      </w:r>
+      <w:r>
+        <w:rPr>
+          <w:rStyle w:val="VerbatimChar"/>
+        </w:rPr>
+        <w:t xml:space="preserve">  building: Installing packages</w:t>
+      </w:r>
+      <w:r>
+        <w:br w:type="textWrapping"/>
+      </w:r>
+      <w:r>
+        <w:rPr>
+          <w:rStyle w:val="VerbatimChar"/>
+        </w:rPr>
+        <w:t xml:space="preserve">  building: Installing files</w:t>
+      </w:r>
+      <w:r>
+        <w:br w:type="textWrapping"/>
+      </w:r>
+      <w:r>
+        <w:rPr>
+          <w:rStyle w:val="VerbatimChar"/>
+        </w:rPr>
+        <w:t xml:space="preserve">  building: Pushing image: 2027512</w:t>
+      </w:r>
+      <w:r>
+        <w:br w:type="textWrapping"/>
+      </w:r>
+      <w:r>
+        <w:rPr>
+          <w:rStyle w:val="VerbatimChar"/>
+        </w:rPr>
+        <w:t xml:space="preserve">  deploying: Starting instances</w:t>
+      </w:r>
+      <w:r>
+        <w:br w:type="textWrapping"/>
+      </w:r>
+      <w:r>
+        <w:rPr>
+          <w:rStyle w:val="VerbatimChar"/>
+        </w:rPr>
+        <w:t xml:space="preserve">  rollforward: Activating new instances</w:t>
+      </w:r>
+      <w:r>
+        <w:br w:type="textWrapping"/>
+      </w:r>
+      <w:r>
+        <w:rPr>
+          <w:rStyle w:val="VerbatimChar"/>
+        </w:rPr>
+        <w:t xml:space="preserve">  success: Stopping old instances</w:t>
+      </w:r>
+      <w:r>
+        <w:br w:type="textWrapping"/>
+      </w:r>
+      <w:r>
+        <w:rPr>
+          <w:rStyle w:val="VerbatimChar"/>
+        </w:rPr>
+        <w:t xml:space="preserve">Application successfully deployed to https://mep-ncl.shinyapps.io/OldFaithful/</w:t>
+      </w:r>
+      <w:r>
+        <w:br w:type="textWrapping"/>
+      </w:r>
+      <w:r>
+        <w:rPr>
+          <w:rStyle w:val="VerbatimChar"/>
+        </w:rPr>
+        <w:t xml:space="preserve">Deployment completed: https://mep-ncl.shinyapps.io/OldFaithful/</w:t>
+      </w:r>
+    </w:p>
+    <w:p>
+      <w:pPr>
+        <w:pStyle w:val="FirstParagraph"/>
+      </w:pPr>
+      <w:r>
+        <w:t xml:space="preserve">All being well, your shiny app will automatically open in a web-browser, with an internet account.</w:t>
+      </w:r>
+    </w:p>
+    <w:p>
+      <w:pPr>
+        <w:pStyle w:val="BodyText"/>
+      </w:pPr>
+      <w:r>
+        <w:rPr>
+          <w:b/>
+        </w:rPr>
+        <w:t xml:space="preserve">Possible problems</w:t>
+      </w:r>
+      <w:r>
+        <w:t xml:space="preserve">: the main problems I have encountered are associated with the need for additional libraries and/or network drives. Sometimes deployment requires additional libraries to be installed (e.g.</w:t>
+      </w:r>
+      <w:r>
+        <w:t xml:space="preserve"> </w:t>
+      </w:r>
+      <w:r>
+        <w:rPr>
+          <w:rStyle w:val="VerbatimChar"/>
+        </w:rPr>
+        <w:t xml:space="preserve">RJSON</w:t>
+      </w:r>
+      <w:r>
+        <w:t xml:space="preserve">). Clicking the</w:t>
+      </w:r>
+      <w:r>
+        <w:t xml:space="preserve"> </w:t>
+      </w:r>
+      <w:r>
+        <w:t xml:space="preserve">“</w:t>
+      </w:r>
+      <w:r>
+        <w:t xml:space="preserve">Publish</w:t>
+      </w:r>
+      <w:r>
+        <w:t xml:space="preserve">”</w:t>
+      </w:r>
+      <w:r>
+        <w:t xml:space="preserve"> </w:t>
+      </w:r>
+      <w:r>
+        <w:t xml:space="preserve">button at the top right of your shiny app seems more reliable at detecting this need. If when you click the</w:t>
+      </w:r>
+      <w:r>
+        <w:t xml:space="preserve"> </w:t>
+      </w:r>
+      <w:r>
+        <w:t xml:space="preserve">“</w:t>
+      </w:r>
+      <w:r>
+        <w:t xml:space="preserve">Publish</w:t>
+      </w:r>
+      <w:r>
+        <w:t xml:space="preserve">”</w:t>
+      </w:r>
+      <w:r>
+        <w:t xml:space="preserve"> </w:t>
+      </w:r>
+      <w:r>
+        <w:t xml:space="preserve">button or issue</w:t>
+      </w:r>
+      <w:r>
+        <w:t xml:space="preserve"> </w:t>
+      </w:r>
+      <w:r>
+        <w:rPr>
+          <w:rStyle w:val="VerbatimChar"/>
+        </w:rPr>
+        <w:t xml:space="preserve">deployApp()</w:t>
+      </w:r>
+      <w:r>
+        <w:t xml:space="preserve"> </w:t>
+      </w:r>
+      <w:r>
+        <w:t xml:space="preserve">and nothing happens (no messages on the screen) then the network drive might be causing problems. You can resolve this issue by opening</w:t>
+      </w:r>
+      <w:r>
+        <w:t xml:space="preserve"> </w:t>
+      </w:r>
+      <w:r>
+        <w:rPr>
+          <w:i/>
+        </w:rPr>
+        <w:t xml:space="preserve">File Manager</w:t>
+      </w:r>
+      <w:r>
+        <w:t xml:space="preserve"> </w:t>
+      </w:r>
+      <w:r>
+        <w:t xml:space="preserve">and copying your entire project file to</w:t>
+      </w:r>
+      <w:r>
+        <w:t xml:space="preserve"> </w:t>
+      </w:r>
+      <w:r>
+        <w:rPr>
+          <w:rStyle w:val="VerbatimChar"/>
+        </w:rPr>
+        <w:t xml:space="preserve">C:\TEMP\&lt;your user name&gt;</w:t>
+      </w:r>
+      <w:r>
+        <w:t xml:space="preserve"> </w:t>
+      </w:r>
+      <w:r>
+        <w:t xml:space="preserve">on your local machine. Then open RStudio again, and see if you can deploy the app (you might need to confirm the tokens again).</w:t>
+      </w:r>
+    </w:p>
+    <w:p>
+      <w:pPr>
+        <w:pStyle w:val="Heading3"/>
+      </w:pPr>
+      <w:bookmarkStart w:id="40" w:name="working-with-the-shinyapps.io-dashboard"/>
+      <w:bookmarkEnd w:id="40"/>
+      <w:r>
+        <w:t xml:space="preserve">7.2 Working with the shinyapps.io dashboard</w:t>
+      </w:r>
+    </w:p>
+    <w:p>
+      <w:pPr>
+        <w:pStyle w:val="FirstParagraph"/>
+      </w:pPr>
+      <w:r>
+        <w:t xml:space="preserve">The shinyapps dashboard allows you to configure some aspects of your apps. With a free account, you can only have 5 running applications, so you may want to archive applications, or delete some with the appropriate buttons. You can also change the amount of time before they go from actively running into</w:t>
+      </w:r>
+      <w:r>
+        <w:t xml:space="preserve"> </w:t>
+      </w:r>
+      <w:r>
+        <w:t xml:space="preserve">“</w:t>
+      </w:r>
+      <w:r>
+        <w:t xml:space="preserve">sleep</w:t>
+      </w:r>
+      <w:r>
+        <w:t xml:space="preserve">”</w:t>
+      </w:r>
+      <w:r>
+        <w:t xml:space="preserve"> </w:t>
+      </w:r>
+      <w:r>
+        <w:t xml:space="preserve">mode. By default you get 25 hours of active CPU time per month for your apps with a free account, which should be sufficient for this module. If you are concerned that you might exhaust the limit (unlikely), reduce your</w:t>
+      </w:r>
+      <w:r>
+        <w:t xml:space="preserve"> </w:t>
+      </w:r>
+      <w:r>
+        <w:t xml:space="preserve">“</w:t>
+      </w:r>
+      <w:r>
+        <w:t xml:space="preserve">sleep</w:t>
+      </w:r>
+      <w:r>
+        <w:t xml:space="preserve">”</w:t>
+      </w:r>
+      <w:r>
+        <w:t xml:space="preserve"> </w:t>
+      </w:r>
+      <w:r>
+        <w:t xml:space="preserve">mode time-out from the default of 15 minutes to 5 minutes.</w:t>
+      </w:r>
+    </w:p>
+    <w:p>
+      <w:pPr>
+        <w:pStyle w:val="Figure"/>
+      </w:pPr>
+      <w:r>
+        <w:drawing>
+          <wp:inline>
+            <wp:extent cx="5943600" cy="2346715"/>
+            <wp:effectExtent b="0" l="0" r="0" t="0"/>
+            <wp:docPr descr="" title="" id="1" name="Picture"/>
+            <a:graphic>
+              <a:graphicData uri="http://schemas.openxmlformats.org/drawingml/2006/picture">
+                <pic:pic>
+                  <pic:nvPicPr>
+                    <pic:cNvPr descr="figs/shinyapp_dashboard.PNG" id="0" name="Picture"/>
+                    <pic:cNvPicPr>
+                      <a:picLocks noChangeArrowheads="1" noChangeAspect="1"/>
+                    </pic:cNvPicPr>
+                  </pic:nvPicPr>
+                  <pic:blipFill>
+                    <a:blip r:embed="rId41"/>
+                    <a:stretch>
+                      <a:fillRect/>
+                    </a:stretch>
+                  </pic:blipFill>
+                  <pic:spPr bwMode="auto">
+                    <a:xfrm>
+                      <a:off x="0" y="0"/>
+                      <a:ext cx="5943600" cy="2346715"/>
+                    </a:xfrm>
+                    <a:prstGeom prst="rect">
+                      <a:avLst/>
+                    </a:prstGeom>
+                    <a:noFill/>
+                    <a:ln w="9525">
+                      <a:noFill/>
+                      <a:headEnd/>
+                      <a:tailEnd/>
+                    </a:ln>
+                  </pic:spPr>
+                </pic:pic>
+              </a:graphicData>
+            </a:graphic>
+          </wp:inline>
+        </w:drawing>
       </w:r>
     </w:p>
     <w:sectPr>
@@ -2114,7 +3884,7 @@
     </w:lvl>
   </w:abstractNum>
   <w:abstractNum w:abstractNumId="990">
-    <w:nsid w:val="634beb05"/>
+    <w:nsid w:val="44d20894"/>
     <w:multiLevelType w:val="multilevel"/>
     <w:lvl w:ilvl="0">
       <w:numFmt w:val="bullet"/>
@@ -2195,7 +3965,7 @@
     </w:lvl>
   </w:abstractNum>
   <w:abstractNum w:abstractNumId="991">
-    <w:nsid w:val="1ea7b7f3"/>
+    <w:nsid w:val="4b03dd16"/>
     <w:multiLevelType w:val="multilevel"/>
     <w:lvl w:ilvl="0">
       <w:numFmt w:val="bullet"/>

</xml_diff>